<commit_message>
Small updates to OSA1 homework
</commit_message>
<xml_diff>
--- a/docs/materials/05-OperatingSystemsAbstractions/OSA1-A-OSAbstractions.docx
+++ b/docs/materials/05-OperatingSystemsAbstractions/OSA1-A-OSAbstractions.docx
@@ -382,7 +382,21 @@
         <w:rPr>
           <w:rFonts w:asciiTheme="minorHAnsi" w:hAnsiTheme="minorHAnsi" w:cstheme="minorHAnsi"/>
         </w:rPr>
-        <w:t xml:space="preserve"> how the OS actually gets started (i.e. how your computer boots</w:t>
+        <w:t xml:space="preserve"> how the OS actually gets started (</w:t>
+      </w:r>
+      <w:proofErr w:type="gramStart"/>
+      <w:r>
+        <w:rPr>
+          <w:rFonts w:asciiTheme="minorHAnsi" w:hAnsiTheme="minorHAnsi" w:cstheme="minorHAnsi"/>
+        </w:rPr>
+        <w:t>i.e.</w:t>
+      </w:r>
+      <w:proofErr w:type="gramEnd"/>
+      <w:r>
+        <w:rPr>
+          <w:rFonts w:asciiTheme="minorHAnsi" w:hAnsiTheme="minorHAnsi" w:cstheme="minorHAnsi"/>
+        </w:rPr>
+        <w:t xml:space="preserve"> how your computer boots</w:t>
       </w:r>
       <w:r>
         <w:rPr>
@@ -619,7 +633,21 @@
         <w:rPr>
           <w:rFonts w:asciiTheme="minorHAnsi" w:hAnsiTheme="minorHAnsi" w:cstheme="minorHAnsi"/>
         </w:rPr>
-        <w:t xml:space="preserve">In a few sentences of your own words, compare and contrast the definition you found with the </w:t>
+        <w:t xml:space="preserve">In a few sentences of your own words, </w:t>
+      </w:r>
+      <w:proofErr w:type="gramStart"/>
+      <w:r>
+        <w:rPr>
+          <w:rFonts w:asciiTheme="minorHAnsi" w:hAnsiTheme="minorHAnsi" w:cstheme="minorHAnsi"/>
+        </w:rPr>
+        <w:t>compare and contrast</w:t>
+      </w:r>
+      <w:proofErr w:type="gramEnd"/>
+      <w:r>
+        <w:rPr>
+          <w:rFonts w:asciiTheme="minorHAnsi" w:hAnsiTheme="minorHAnsi" w:cstheme="minorHAnsi"/>
+        </w:rPr>
+        <w:t xml:space="preserve"> the definition you found with the </w:t>
       </w:r>
       <w:r>
         <w:rPr>
@@ -745,7 +773,63 @@
         <w:rPr>
           <w:rFonts w:asciiTheme="minorHAnsi" w:hAnsiTheme="minorHAnsi" w:cstheme="minorHAnsi"/>
         </w:rPr>
-        <w:t>if the OS is running, then a program is not. Similarly, if a program is running, then</w:t>
+        <w:t>if</w:t>
+      </w:r>
+      <w:r>
+        <w:rPr>
+          <w:rFonts w:asciiTheme="minorHAnsi" w:hAnsiTheme="minorHAnsi" w:cstheme="minorHAnsi"/>
+        </w:rPr>
+        <w:t xml:space="preserve"> an</w:t>
+      </w:r>
+      <w:r>
+        <w:rPr>
+          <w:rFonts w:asciiTheme="minorHAnsi" w:hAnsiTheme="minorHAnsi" w:cstheme="minorHAnsi"/>
+        </w:rPr>
+        <w:t xml:space="preserve"> </w:t>
+      </w:r>
+      <w:r>
+        <w:rPr>
+          <w:rFonts w:asciiTheme="minorHAnsi" w:hAnsiTheme="minorHAnsi" w:cstheme="minorHAnsi"/>
+        </w:rPr>
+        <w:t xml:space="preserve">instruction in </w:t>
+      </w:r>
+      <w:r>
+        <w:rPr>
+          <w:rFonts w:asciiTheme="minorHAnsi" w:hAnsiTheme="minorHAnsi" w:cstheme="minorHAnsi"/>
+        </w:rPr>
+        <w:t xml:space="preserve">the OS is running, then </w:t>
+      </w:r>
+      <w:r>
+        <w:rPr>
+          <w:rFonts w:asciiTheme="minorHAnsi" w:hAnsiTheme="minorHAnsi" w:cstheme="minorHAnsi"/>
+        </w:rPr>
+        <w:t xml:space="preserve">an instruction from a </w:t>
+      </w:r>
+      <w:r>
+        <w:rPr>
+          <w:rFonts w:asciiTheme="minorHAnsi" w:hAnsiTheme="minorHAnsi" w:cstheme="minorHAnsi"/>
+        </w:rPr>
+        <w:t xml:space="preserve">program is not. Similarly, if </w:t>
+      </w:r>
+      <w:r>
+        <w:rPr>
+          <w:rFonts w:asciiTheme="minorHAnsi" w:hAnsiTheme="minorHAnsi" w:cstheme="minorHAnsi"/>
+        </w:rPr>
+        <w:t xml:space="preserve">an instruction from </w:t>
+      </w:r>
+      <w:proofErr w:type="spellStart"/>
+      <w:r>
+        <w:rPr>
+          <w:rFonts w:asciiTheme="minorHAnsi" w:hAnsiTheme="minorHAnsi" w:cstheme="minorHAnsi"/>
+        </w:rPr>
+        <w:t xml:space="preserve">a </w:t>
+      </w:r>
+      <w:proofErr w:type="spellEnd"/>
+      <w:r>
+        <w:rPr>
+          <w:rFonts w:asciiTheme="minorHAnsi" w:hAnsiTheme="minorHAnsi" w:cstheme="minorHAnsi"/>
+        </w:rPr>
+        <w:t>program is running, then</w:t>
       </w:r>
       <w:r>
         <w:rPr>
@@ -757,13 +841,37 @@
         <w:rPr>
           <w:rFonts w:asciiTheme="minorHAnsi" w:hAnsiTheme="minorHAnsi" w:cstheme="minorHAnsi"/>
         </w:rPr>
-        <w:t xml:space="preserve"> the OS </w:t>
-      </w:r>
-      <w:r>
-        <w:rPr>
-          <w:rFonts w:asciiTheme="minorHAnsi" w:hAnsiTheme="minorHAnsi" w:cstheme="minorHAnsi"/>
-        </w:rPr>
-        <w:t>nor any other program is running</w:t>
+        <w:t xml:space="preserve"> </w:t>
+      </w:r>
+      <w:r>
+        <w:rPr>
+          <w:rFonts w:asciiTheme="minorHAnsi" w:hAnsiTheme="minorHAnsi" w:cstheme="minorHAnsi"/>
+        </w:rPr>
+        <w:t xml:space="preserve">instructions from </w:t>
+      </w:r>
+      <w:r>
+        <w:rPr>
+          <w:rFonts w:asciiTheme="minorHAnsi" w:hAnsiTheme="minorHAnsi" w:cstheme="minorHAnsi"/>
+        </w:rPr>
+        <w:t xml:space="preserve">the OS </w:t>
+      </w:r>
+      <w:r>
+        <w:rPr>
+          <w:rFonts w:asciiTheme="minorHAnsi" w:hAnsiTheme="minorHAnsi" w:cstheme="minorHAnsi"/>
+        </w:rPr>
+        <w:t xml:space="preserve">nor any other program </w:t>
+      </w:r>
+      <w:r>
+        <w:rPr>
+          <w:rFonts w:asciiTheme="minorHAnsi" w:hAnsiTheme="minorHAnsi" w:cstheme="minorHAnsi"/>
+        </w:rPr>
+        <w:t>are</w:t>
+      </w:r>
+      <w:r>
+        <w:rPr>
+          <w:rFonts w:asciiTheme="minorHAnsi" w:hAnsiTheme="minorHAnsi" w:cstheme="minorHAnsi"/>
+        </w:rPr>
+        <w:t xml:space="preserve"> running</w:t>
       </w:r>
       <w:r>
         <w:rPr>
@@ -1068,85 +1176,25 @@
         <w:rPr>
           <w:rFonts w:asciiTheme="minorHAnsi" w:hAnsiTheme="minorHAnsi" w:cstheme="minorHAnsi"/>
         </w:rPr>
-        <w:t xml:space="preserve"> with which application programs are executed.  To i</w:t>
-      </w:r>
-      <w:r>
-        <w:rPr>
-          <w:rFonts w:asciiTheme="minorHAnsi" w:hAnsiTheme="minorHAnsi" w:cstheme="minorHAnsi"/>
-        </w:rPr>
-        <w:t>ncreas</w:t>
-      </w:r>
-      <w:r>
-        <w:rPr>
-          <w:rFonts w:asciiTheme="minorHAnsi" w:hAnsiTheme="minorHAnsi" w:cstheme="minorHAnsi"/>
-        </w:rPr>
-        <w:t>e</w:t>
-      </w:r>
-      <w:r>
-        <w:rPr>
-          <w:rFonts w:asciiTheme="minorHAnsi" w:hAnsiTheme="minorHAnsi" w:cstheme="minorHAnsi"/>
-        </w:rPr>
-        <w:t xml:space="preserve"> </w:t>
-      </w:r>
-      <w:r>
-        <w:rPr>
-          <w:rFonts w:asciiTheme="minorHAnsi" w:hAnsiTheme="minorHAnsi" w:cstheme="minorHAnsi"/>
-        </w:rPr>
-        <w:t xml:space="preserve">user </w:t>
-      </w:r>
-      <w:r>
-        <w:rPr>
-          <w:rFonts w:asciiTheme="minorHAnsi" w:hAnsiTheme="minorHAnsi" w:cstheme="minorHAnsi"/>
-        </w:rPr>
-        <w:t>convenience,</w:t>
-      </w:r>
-      <w:r>
-        <w:rPr>
-          <w:rFonts w:asciiTheme="minorHAnsi" w:hAnsiTheme="minorHAnsi" w:cstheme="minorHAnsi"/>
-        </w:rPr>
-        <w:t xml:space="preserve"> </w:t>
-      </w:r>
-      <w:r>
-        <w:rPr>
-          <w:rFonts w:asciiTheme="minorHAnsi" w:hAnsiTheme="minorHAnsi" w:cstheme="minorHAnsi"/>
-        </w:rPr>
-        <w:t xml:space="preserve">we must </w:t>
-      </w:r>
-      <w:r>
-        <w:rPr>
-          <w:rFonts w:asciiTheme="minorHAnsi" w:hAnsiTheme="minorHAnsi" w:cstheme="minorHAnsi"/>
-        </w:rPr>
-        <w:t xml:space="preserve">decrease </w:t>
-      </w:r>
-      <w:r>
-        <w:rPr>
-          <w:rFonts w:asciiTheme="minorHAnsi" w:hAnsiTheme="minorHAnsi" w:cstheme="minorHAnsi"/>
-        </w:rPr>
-        <w:t>the efficiency of user programs or vice versa</w:t>
-      </w:r>
-      <w:r>
-        <w:rPr>
-          <w:rFonts w:asciiTheme="minorHAnsi" w:hAnsiTheme="minorHAnsi" w:cstheme="minorHAnsi"/>
-        </w:rPr>
-        <w:t>.</w:t>
-      </w:r>
-      <w:r>
-        <w:rPr>
-          <w:rFonts w:asciiTheme="minorHAnsi" w:hAnsiTheme="minorHAnsi" w:cstheme="minorHAnsi"/>
-        </w:rPr>
-        <w:t xml:space="preserve"> </w:t>
-      </w:r>
-      <w:r>
-        <w:rPr>
-          <w:rFonts w:asciiTheme="minorHAnsi" w:hAnsiTheme="minorHAnsi" w:cstheme="minorHAnsi"/>
-        </w:rPr>
-        <w:t xml:space="preserve">Summarize this tradeoff and why it exists in </w:t>
-      </w:r>
-      <w:r>
-        <w:rPr>
-          <w:rFonts w:asciiTheme="minorHAnsi" w:hAnsiTheme="minorHAnsi" w:cstheme="minorHAnsi"/>
-        </w:rPr>
-        <w:t>a few sentences of your own words.</w:t>
+        <w:t xml:space="preserve"> with which application programs are executed.  </w:t>
+      </w:r>
+      <w:r>
+        <w:rPr>
+          <w:rFonts w:asciiTheme="minorHAnsi" w:hAnsiTheme="minorHAnsi" w:cstheme="minorHAnsi"/>
+        </w:rPr>
+        <w:t>In a few sentences of your own words, s</w:t>
+      </w:r>
+      <w:r>
+        <w:rPr>
+          <w:rFonts w:asciiTheme="minorHAnsi" w:hAnsiTheme="minorHAnsi" w:cstheme="minorHAnsi"/>
+        </w:rPr>
+        <w:t xml:space="preserve">ummarize this tradeoff and </w:t>
+      </w:r>
+      <w:r>
+        <w:rPr>
+          <w:rFonts w:asciiTheme="minorHAnsi" w:hAnsiTheme="minorHAnsi" w:cstheme="minorHAnsi"/>
+        </w:rPr>
+        <w:t>how it might be made differently in an OS for a smart watch, a personal computer, and a high performance super computer.</w:t>
       </w:r>
     </w:p>
     <w:p>
@@ -1209,7 +1257,14 @@
         <w:rPr>
           <w:rFonts w:asciiTheme="minorHAnsi" w:hAnsiTheme="minorHAnsi" w:cstheme="minorHAnsi"/>
         </w:rPr>
-        <w:t xml:space="preserve">. There are lots of different operating systems for lots of different types of computing system.  These range from high-performance computers used for computationally intense tasks like environmental and weather modeling to those used on consumer-focused devices such as “smart” phones and watches.  Briefly explain why different OSs </w:t>
+        <w:t xml:space="preserve">. There are lots of different operating systems for lots of different types of computing system.  These range from high-performance computers used for computationally intense tasks like environmental and weather modeling to those used on consumer-focused devices </w:t>
+      </w:r>
+      <w:r>
+        <w:rPr>
+          <w:rFonts w:asciiTheme="minorHAnsi" w:hAnsiTheme="minorHAnsi" w:cstheme="minorHAnsi"/>
+        </w:rPr>
+        <w:lastRenderedPageBreak/>
+        <w:t xml:space="preserve">such as “smart” phones and watches.  Briefly explain why different OSs </w:t>
       </w:r>
       <w:r>
         <w:rPr>
@@ -1303,7 +1358,21 @@
         <w:rPr>
           <w:rFonts w:asciiTheme="minorHAnsi" w:hAnsiTheme="minorHAnsi" w:cstheme="minorHAnsi"/>
         </w:rPr>
-        <w:t xml:space="preserve"> introduced a College as a metaphor for understanding the role played by an operating system.  This section will explore that metaphor a little more and then ask you to create a metaphor of your own.</w:t>
+        <w:t xml:space="preserve"> introduced a </w:t>
+      </w:r>
+      <w:proofErr w:type="gramStart"/>
+      <w:r>
+        <w:rPr>
+          <w:rFonts w:asciiTheme="minorHAnsi" w:hAnsiTheme="minorHAnsi" w:cstheme="minorHAnsi"/>
+        </w:rPr>
+        <w:t>College</w:t>
+      </w:r>
+      <w:proofErr w:type="gramEnd"/>
+      <w:r>
+        <w:rPr>
+          <w:rFonts w:asciiTheme="minorHAnsi" w:hAnsiTheme="minorHAnsi" w:cstheme="minorHAnsi"/>
+        </w:rPr>
+        <w:t xml:space="preserve"> as a metaphor for understanding the role played by an operating system.  This section will explore that metaphor a little more and then ask you to create a metaphor of your own.</w:t>
       </w:r>
     </w:p>
     <w:p>
@@ -1633,7 +1702,21 @@
         <w:rPr>
           <w:rFonts w:asciiTheme="minorHAnsi" w:hAnsiTheme="minorHAnsi" w:cstheme="minorHAnsi"/>
         </w:rPr>
-        <w:t xml:space="preserve">  I.e. give an example of different “programs” that might be running at the same time.</w:t>
+        <w:t xml:space="preserve">  </w:t>
+      </w:r>
+      <w:proofErr w:type="gramStart"/>
+      <w:r>
+        <w:rPr>
+          <w:rFonts w:asciiTheme="minorHAnsi" w:hAnsiTheme="minorHAnsi" w:cstheme="minorHAnsi"/>
+        </w:rPr>
+        <w:t>I.e.</w:t>
+      </w:r>
+      <w:proofErr w:type="gramEnd"/>
+      <w:r>
+        <w:rPr>
+          <w:rFonts w:asciiTheme="minorHAnsi" w:hAnsiTheme="minorHAnsi" w:cstheme="minorHAnsi"/>
+        </w:rPr>
+        <w:t xml:space="preserve"> give an example of different “programs” that might be running at the same time.</w:t>
       </w:r>
     </w:p>
     <w:p>
@@ -1693,13 +1776,27 @@
         <w:rPr>
           <w:rFonts w:asciiTheme="minorHAnsi" w:hAnsiTheme="minorHAnsi" w:cstheme="minorHAnsi"/>
         </w:rPr>
-        <w:t xml:space="preserve">The second definition of an operating system from class frames the OS as providing an Application Programming Interface (API).  That API is </w:t>
-      </w:r>
-      <w:r>
-        <w:rPr>
-          <w:rFonts w:asciiTheme="minorHAnsi" w:hAnsiTheme="minorHAnsi" w:cstheme="minorHAnsi"/>
-        </w:rPr>
-        <w:t xml:space="preserve"> the </w:t>
+        <w:t xml:space="preserve">The second definition of an operating system from class frames the OS as providing an Application Programming Interface (API).  That API </w:t>
+      </w:r>
+      <w:proofErr w:type="gramStart"/>
+      <w:r>
+        <w:rPr>
+          <w:rFonts w:asciiTheme="minorHAnsi" w:hAnsiTheme="minorHAnsi" w:cstheme="minorHAnsi"/>
+        </w:rPr>
+        <w:t xml:space="preserve">is </w:t>
+      </w:r>
+      <w:r>
+        <w:rPr>
+          <w:rFonts w:asciiTheme="minorHAnsi" w:hAnsiTheme="minorHAnsi" w:cstheme="minorHAnsi"/>
+        </w:rPr>
+        <w:t xml:space="preserve"> the</w:t>
+      </w:r>
+      <w:proofErr w:type="gramEnd"/>
+      <w:r>
+        <w:rPr>
+          <w:rFonts w:asciiTheme="minorHAnsi" w:hAnsiTheme="minorHAnsi" w:cstheme="minorHAnsi"/>
+        </w:rPr>
+        <w:t xml:space="preserve"> </w:t>
       </w:r>
       <w:r>
         <w:rPr>
@@ -1780,7 +1877,21 @@
         <w:rPr>
           <w:rFonts w:asciiTheme="minorHAnsi" w:hAnsiTheme="minorHAnsi" w:cstheme="minorHAnsi"/>
         </w:rPr>
-        <w:t xml:space="preserve"> (i.e. user programs)</w:t>
+        <w:t xml:space="preserve"> (</w:t>
+      </w:r>
+      <w:proofErr w:type="gramStart"/>
+      <w:r>
+        <w:rPr>
+          <w:rFonts w:asciiTheme="minorHAnsi" w:hAnsiTheme="minorHAnsi" w:cstheme="minorHAnsi"/>
+        </w:rPr>
+        <w:t>i.e.</w:t>
+      </w:r>
+      <w:proofErr w:type="gramEnd"/>
+      <w:r>
+        <w:rPr>
+          <w:rFonts w:asciiTheme="minorHAnsi" w:hAnsiTheme="minorHAnsi" w:cstheme="minorHAnsi"/>
+        </w:rPr>
+        <w:t xml:space="preserve"> user programs)</w:t>
       </w:r>
       <w:r>
         <w:rPr>
@@ -2539,20 +2650,14 @@
         <w:rPr>
           <w:rFonts w:asciiTheme="minorHAnsi" w:hAnsiTheme="minorHAnsi" w:cstheme="minorHAnsi"/>
         </w:rPr>
+        <w:lastRenderedPageBreak/>
         <w:t xml:space="preserve">We now have at least a preliminary feel for what an operating system is and some of what they do.  </w:t>
       </w:r>
       <w:r>
         <w:rPr>
           <w:rFonts w:asciiTheme="minorHAnsi" w:hAnsiTheme="minorHAnsi" w:cstheme="minorHAnsi"/>
         </w:rPr>
-        <w:t xml:space="preserve">We know that the OS is a program and that we use the OS to run user/application </w:t>
-      </w:r>
-      <w:r>
-        <w:rPr>
-          <w:rFonts w:asciiTheme="minorHAnsi" w:hAnsiTheme="minorHAnsi" w:cstheme="minorHAnsi"/>
-        </w:rPr>
-        <w:lastRenderedPageBreak/>
-        <w:t>programs.  But that leaves the question of h</w:t>
+        <w:t>We know that the OS is a program and that we use the OS to run user/application programs.  But that leaves the question of h</w:t>
       </w:r>
       <w:r>
         <w:rPr>
@@ -2594,7 +2699,21 @@
         <w:rPr>
           <w:rFonts w:asciiTheme="minorHAnsi" w:hAnsiTheme="minorHAnsi" w:cstheme="minorHAnsi"/>
         </w:rPr>
-        <w:t xml:space="preserve"> program must be in main memory in order for it to be executed. </w:t>
+        <w:t xml:space="preserve"> program must be in main memory </w:t>
+      </w:r>
+      <w:proofErr w:type="gramStart"/>
+      <w:r>
+        <w:rPr>
+          <w:rFonts w:asciiTheme="minorHAnsi" w:hAnsiTheme="minorHAnsi" w:cstheme="minorHAnsi"/>
+        </w:rPr>
+        <w:t>in order for</w:t>
+      </w:r>
+      <w:proofErr w:type="gramEnd"/>
+      <w:r>
+        <w:rPr>
+          <w:rFonts w:asciiTheme="minorHAnsi" w:hAnsiTheme="minorHAnsi" w:cstheme="minorHAnsi"/>
+        </w:rPr>
+        <w:t xml:space="preserve"> it to be executed. </w:t>
       </w:r>
       <w:r>
         <w:rPr>
@@ -3016,7 +3135,6 @@
           <w:sz w:val="32"/>
           <w:szCs w:val="32"/>
         </w:rPr>
-        <w:lastRenderedPageBreak/>
         <w:t>🔑</w:t>
       </w:r>
       <w:r>
@@ -3275,7 +3393,35 @@
         <w:rPr>
           <w:rFonts w:asciiTheme="minorHAnsi" w:hAnsiTheme="minorHAnsi" w:cstheme="minorHAnsi"/>
         </w:rPr>
-        <w:t xml:space="preserve">. You may have heard of “dual booting” your machine.  When a machine is dual booted it can be booted into one of two different operating systems (e.g. windows or Linux).  Usually the user is presented with a simple menu when the machine is started up that allows the choice of which OS to boot.  Read a little about dual booting and discuss how it is </w:t>
+        <w:t>. You may have heard of “dual booting” your machine.  When a machine is dual booted it can be booted into one of two different operating systems (</w:t>
+      </w:r>
+      <w:proofErr w:type="gramStart"/>
+      <w:r>
+        <w:rPr>
+          <w:rFonts w:asciiTheme="minorHAnsi" w:hAnsiTheme="minorHAnsi" w:cstheme="minorHAnsi"/>
+        </w:rPr>
+        <w:t>e.g.</w:t>
+      </w:r>
+      <w:proofErr w:type="gramEnd"/>
+      <w:r>
+        <w:rPr>
+          <w:rFonts w:asciiTheme="minorHAnsi" w:hAnsiTheme="minorHAnsi" w:cstheme="minorHAnsi"/>
+        </w:rPr>
+        <w:t xml:space="preserve"> windows or Linux).  </w:t>
+      </w:r>
+      <w:proofErr w:type="gramStart"/>
+      <w:r>
+        <w:rPr>
+          <w:rFonts w:asciiTheme="minorHAnsi" w:hAnsiTheme="minorHAnsi" w:cstheme="minorHAnsi"/>
+        </w:rPr>
+        <w:t>Usually</w:t>
+      </w:r>
+      <w:proofErr w:type="gramEnd"/>
+      <w:r>
+        <w:rPr>
+          <w:rFonts w:asciiTheme="minorHAnsi" w:hAnsiTheme="minorHAnsi" w:cstheme="minorHAnsi"/>
+        </w:rPr>
+        <w:t xml:space="preserve"> the user is presented with a simple menu when the machine is started up that allows the choice of which OS to boot.  Read a little about dual booting and discuss how it is </w:t>
       </w:r>
       <w:r>
         <w:rPr>
@@ -3425,7 +3571,21 @@
         <w:rPr>
           <w:rFonts w:asciiTheme="minorHAnsi" w:hAnsiTheme="minorHAnsi" w:cstheme="minorHAnsi"/>
         </w:rPr>
-        <w:t>b. Please comment on any particular challenges you faced in completing this activity.</w:t>
+        <w:t xml:space="preserve">b. Please comment on any </w:t>
+      </w:r>
+      <w:proofErr w:type="gramStart"/>
+      <w:r>
+        <w:rPr>
+          <w:rFonts w:asciiTheme="minorHAnsi" w:hAnsiTheme="minorHAnsi" w:cstheme="minorHAnsi"/>
+        </w:rPr>
+        <w:t>particular challenges</w:t>
+      </w:r>
+      <w:proofErr w:type="gramEnd"/>
+      <w:r>
+        <w:rPr>
+          <w:rFonts w:asciiTheme="minorHAnsi" w:hAnsiTheme="minorHAnsi" w:cstheme="minorHAnsi"/>
+        </w:rPr>
+        <w:t xml:space="preserve"> you faced in completing this activity.</w:t>
       </w:r>
     </w:p>
     <w:p>

</xml_diff>

<commit_message>
Updates to OSA1 materials
</commit_message>
<xml_diff>
--- a/docs/materials/05-OperatingSystemsAbstractions/OSA1-A-OSAbstractions.docx
+++ b/docs/materials/05-OperatingSystemsAbstractions/OSA1-A-OSAbstractions.docx
@@ -817,19 +817,11 @@
         </w:rPr>
         <w:t xml:space="preserve">an instruction from </w:t>
       </w:r>
-      <w:proofErr w:type="spellStart"/>
-      <w:r>
-        <w:rPr>
-          <w:rFonts w:asciiTheme="minorHAnsi" w:hAnsiTheme="minorHAnsi" w:cstheme="minorHAnsi"/>
-        </w:rPr>
-        <w:t xml:space="preserve">a </w:t>
-      </w:r>
-      <w:proofErr w:type="spellEnd"/>
-      <w:r>
-        <w:rPr>
-          <w:rFonts w:asciiTheme="minorHAnsi" w:hAnsiTheme="minorHAnsi" w:cstheme="minorHAnsi"/>
-        </w:rPr>
-        <w:t>program is running, then</w:t>
+      <w:r>
+        <w:rPr>
+          <w:rFonts w:asciiTheme="minorHAnsi" w:hAnsiTheme="minorHAnsi" w:cstheme="minorHAnsi"/>
+        </w:rPr>
+        <w:t>a program is running, then</w:t>
       </w:r>
       <w:r>
         <w:rPr>
@@ -1120,6 +1112,20 @@
       </w:pPr>
       <w:r>
         <w:rPr>
+          <w:rFonts w:ascii="Apple Color Emoji" w:hAnsi="Apple Color Emoji" w:cs="Apple Color Emoji"/>
+          <w:sz w:val="32"/>
+          <w:szCs w:val="32"/>
+        </w:rPr>
+        <w:t>🏆</w:t>
+      </w:r>
+      <w:r>
+        <w:rPr>
+          <w:rFonts w:asciiTheme="minorHAnsi" w:hAnsiTheme="minorHAnsi" w:cstheme="minorHAnsi"/>
+        </w:rPr>
+        <w:t xml:space="preserve"> </w:t>
+      </w:r>
+      <w:r>
+        <w:rPr>
           <w:rFonts w:asciiTheme="minorHAnsi" w:hAnsiTheme="minorHAnsi" w:cstheme="minorHAnsi"/>
         </w:rPr>
         <w:t>c</w:t>
@@ -1220,15 +1226,89 @@
     </w:p>
     <w:p>
       <w:pPr>
-        <w:ind w:left="360"/>
-        <w:rPr>
-          <w:rFonts w:asciiTheme="minorHAnsi" w:hAnsiTheme="minorHAnsi" w:cstheme="minorHAnsi"/>
-        </w:rPr>
-      </w:pPr>
-    </w:p>
-    <w:p>
-      <w:pPr>
-        <w:ind w:left="360"/>
+        <w:rPr>
+          <w:rFonts w:asciiTheme="minorHAnsi" w:hAnsiTheme="minorHAnsi" w:cstheme="minorHAnsi"/>
+        </w:rPr>
+      </w:pPr>
+    </w:p>
+    <w:p>
+      <w:pPr>
+        <w:rPr>
+          <w:rFonts w:asciiTheme="minorHAnsi" w:hAnsiTheme="minorHAnsi" w:cstheme="minorHAnsi"/>
+          <w:b/>
+          <w:bCs/>
+          <w:u w:val="single"/>
+        </w:rPr>
+      </w:pPr>
+      <w:r>
+        <w:rPr>
+          <w:rFonts w:asciiTheme="minorHAnsi" w:hAnsiTheme="minorHAnsi" w:cstheme="minorHAnsi"/>
+          <w:b/>
+          <w:bCs/>
+          <w:u w:val="single"/>
+        </w:rPr>
+        <w:t>Metaphors for Operating Systems</w:t>
+      </w:r>
+      <w:r>
+        <w:rPr>
+          <w:rFonts w:asciiTheme="minorHAnsi" w:hAnsiTheme="minorHAnsi" w:cstheme="minorHAnsi"/>
+          <w:b/>
+          <w:bCs/>
+          <w:u w:val="single"/>
+        </w:rPr>
+        <w:t>:</w:t>
+      </w:r>
+    </w:p>
+    <w:p>
+      <w:pPr>
+        <w:rPr>
+          <w:rFonts w:asciiTheme="minorHAnsi" w:hAnsiTheme="minorHAnsi" w:cstheme="minorHAnsi"/>
+        </w:rPr>
+      </w:pPr>
+    </w:p>
+    <w:p>
+      <w:pPr>
+        <w:rPr>
+          <w:rFonts w:asciiTheme="minorHAnsi" w:hAnsiTheme="minorHAnsi" w:cstheme="minorHAnsi"/>
+        </w:rPr>
+      </w:pPr>
+      <w:r>
+        <w:rPr>
+          <w:rFonts w:asciiTheme="minorHAnsi" w:hAnsiTheme="minorHAnsi" w:cstheme="minorHAnsi"/>
+        </w:rPr>
+        <w:lastRenderedPageBreak/>
+        <w:t>Today’s class</w:t>
+      </w:r>
+      <w:r>
+        <w:rPr>
+          <w:rFonts w:asciiTheme="minorHAnsi" w:hAnsiTheme="minorHAnsi" w:cstheme="minorHAnsi"/>
+        </w:rPr>
+        <w:t xml:space="preserve"> introduced a </w:t>
+      </w:r>
+      <w:proofErr w:type="gramStart"/>
+      <w:r>
+        <w:rPr>
+          <w:rFonts w:asciiTheme="minorHAnsi" w:hAnsiTheme="minorHAnsi" w:cstheme="minorHAnsi"/>
+        </w:rPr>
+        <w:t>College</w:t>
+      </w:r>
+      <w:proofErr w:type="gramEnd"/>
+      <w:r>
+        <w:rPr>
+          <w:rFonts w:asciiTheme="minorHAnsi" w:hAnsiTheme="minorHAnsi" w:cstheme="minorHAnsi"/>
+        </w:rPr>
+        <w:t xml:space="preserve"> as a metaphor for understanding the role played by an operating system.  This section will explore that metaphor a little more and then ask you to create a metaphor of your own.</w:t>
+      </w:r>
+    </w:p>
+    <w:p>
+      <w:pPr>
+        <w:rPr>
+          <w:rFonts w:asciiTheme="minorHAnsi" w:hAnsiTheme="minorHAnsi" w:cstheme="minorHAnsi"/>
+        </w:rPr>
+      </w:pPr>
+    </w:p>
+    <w:p>
+      <w:pPr>
         <w:rPr>
           <w:rFonts w:asciiTheme="minorHAnsi" w:hAnsiTheme="minorHAnsi" w:cstheme="minorHAnsi"/>
         </w:rPr>
@@ -1239,7 +1319,7 @@
           <w:sz w:val="32"/>
           <w:szCs w:val="32"/>
         </w:rPr>
-        <w:t>🏆</w:t>
+        <w:t>🔑</w:t>
       </w:r>
       <w:r>
         <w:rPr>
@@ -1251,161 +1331,6 @@
         <w:rPr>
           <w:rFonts w:asciiTheme="minorHAnsi" w:hAnsiTheme="minorHAnsi" w:cstheme="minorHAnsi"/>
         </w:rPr>
-        <w:t>d</w:t>
-      </w:r>
-      <w:r>
-        <w:rPr>
-          <w:rFonts w:asciiTheme="minorHAnsi" w:hAnsiTheme="minorHAnsi" w:cstheme="minorHAnsi"/>
-        </w:rPr>
-        <w:t xml:space="preserve">. There are lots of different operating systems for lots of different types of computing system.  These range from high-performance computers used for computationally intense tasks like environmental and weather modeling to those used on consumer-focused devices </w:t>
-      </w:r>
-      <w:r>
-        <w:rPr>
-          <w:rFonts w:asciiTheme="minorHAnsi" w:hAnsiTheme="minorHAnsi" w:cstheme="minorHAnsi"/>
-        </w:rPr>
-        <w:lastRenderedPageBreak/>
-        <w:t xml:space="preserve">such as “smart” phones and watches.  Briefly explain why different OSs </w:t>
-      </w:r>
-      <w:r>
-        <w:rPr>
-          <w:rFonts w:asciiTheme="minorHAnsi" w:hAnsiTheme="minorHAnsi" w:cstheme="minorHAnsi"/>
-        </w:rPr>
-        <w:t xml:space="preserve">for different devices </w:t>
-      </w:r>
-      <w:r>
-        <w:rPr>
-          <w:rFonts w:asciiTheme="minorHAnsi" w:hAnsiTheme="minorHAnsi" w:cstheme="minorHAnsi"/>
-        </w:rPr>
-        <w:t>might choose a different balance between convenience and efficiency.</w:t>
-      </w:r>
-    </w:p>
-    <w:p>
-      <w:pPr>
-        <w:rPr>
-          <w:rFonts w:asciiTheme="minorHAnsi" w:hAnsiTheme="minorHAnsi" w:cstheme="minorHAnsi"/>
-        </w:rPr>
-      </w:pPr>
-    </w:p>
-    <w:p>
-      <w:pPr>
-        <w:pBdr>
-          <w:top w:val="thinThickThinSmallGap" w:sz="24" w:space="4" w:color="0070C0"/>
-          <w:left w:val="thinThickThinSmallGap" w:sz="24" w:space="4" w:color="0070C0"/>
-          <w:bottom w:val="thinThickThinSmallGap" w:sz="24" w:space="4" w:color="0070C0"/>
-          <w:right w:val="thinThickThinSmallGap" w:sz="24" w:space="4" w:color="0070C0"/>
-        </w:pBdr>
-        <w:ind w:left="360"/>
-        <w:rPr>
-          <w:rFonts w:asciiTheme="minorHAnsi" w:hAnsiTheme="minorHAnsi" w:cstheme="minorHAnsi"/>
-        </w:rPr>
-      </w:pPr>
-    </w:p>
-    <w:p>
-      <w:pPr>
-        <w:rPr>
-          <w:rFonts w:asciiTheme="minorHAnsi" w:hAnsiTheme="minorHAnsi" w:cstheme="minorHAnsi"/>
-        </w:rPr>
-      </w:pPr>
-    </w:p>
-    <w:p>
-      <w:pPr>
-        <w:rPr>
-          <w:rFonts w:asciiTheme="minorHAnsi" w:hAnsiTheme="minorHAnsi" w:cstheme="minorHAnsi"/>
-          <w:b/>
-          <w:bCs/>
-          <w:u w:val="single"/>
-        </w:rPr>
-      </w:pPr>
-      <w:r>
-        <w:rPr>
-          <w:rFonts w:asciiTheme="minorHAnsi" w:hAnsiTheme="minorHAnsi" w:cstheme="minorHAnsi"/>
-          <w:b/>
-          <w:bCs/>
-          <w:u w:val="single"/>
-        </w:rPr>
-        <w:t>Metaphors for Operating Systems</w:t>
-      </w:r>
-      <w:r>
-        <w:rPr>
-          <w:rFonts w:asciiTheme="minorHAnsi" w:hAnsiTheme="minorHAnsi" w:cstheme="minorHAnsi"/>
-          <w:b/>
-          <w:bCs/>
-          <w:u w:val="single"/>
-        </w:rPr>
-        <w:t>:</w:t>
-      </w:r>
-    </w:p>
-    <w:p>
-      <w:pPr>
-        <w:rPr>
-          <w:rFonts w:asciiTheme="minorHAnsi" w:hAnsiTheme="minorHAnsi" w:cstheme="minorHAnsi"/>
-        </w:rPr>
-      </w:pPr>
-    </w:p>
-    <w:p>
-      <w:pPr>
-        <w:rPr>
-          <w:rFonts w:asciiTheme="minorHAnsi" w:hAnsiTheme="minorHAnsi" w:cstheme="minorHAnsi"/>
-        </w:rPr>
-      </w:pPr>
-      <w:r>
-        <w:rPr>
-          <w:rFonts w:asciiTheme="minorHAnsi" w:hAnsiTheme="minorHAnsi" w:cstheme="minorHAnsi"/>
-        </w:rPr>
-        <w:t>Today’s class</w:t>
-      </w:r>
-      <w:r>
-        <w:rPr>
-          <w:rFonts w:asciiTheme="minorHAnsi" w:hAnsiTheme="minorHAnsi" w:cstheme="minorHAnsi"/>
-        </w:rPr>
-        <w:t xml:space="preserve"> introduced a </w:t>
-      </w:r>
-      <w:proofErr w:type="gramStart"/>
-      <w:r>
-        <w:rPr>
-          <w:rFonts w:asciiTheme="minorHAnsi" w:hAnsiTheme="minorHAnsi" w:cstheme="minorHAnsi"/>
-        </w:rPr>
-        <w:t>College</w:t>
-      </w:r>
-      <w:proofErr w:type="gramEnd"/>
-      <w:r>
-        <w:rPr>
-          <w:rFonts w:asciiTheme="minorHAnsi" w:hAnsiTheme="minorHAnsi" w:cstheme="minorHAnsi"/>
-        </w:rPr>
-        <w:t xml:space="preserve"> as a metaphor for understanding the role played by an operating system.  This section will explore that metaphor a little more and then ask you to create a metaphor of your own.</w:t>
-      </w:r>
-    </w:p>
-    <w:p>
-      <w:pPr>
-        <w:rPr>
-          <w:rFonts w:asciiTheme="minorHAnsi" w:hAnsiTheme="minorHAnsi" w:cstheme="minorHAnsi"/>
-        </w:rPr>
-      </w:pPr>
-    </w:p>
-    <w:p>
-      <w:pPr>
-        <w:rPr>
-          <w:rFonts w:asciiTheme="minorHAnsi" w:hAnsiTheme="minorHAnsi" w:cstheme="minorHAnsi"/>
-        </w:rPr>
-      </w:pPr>
-      <w:r>
-        <w:rPr>
-          <w:rFonts w:ascii="Apple Color Emoji" w:hAnsi="Apple Color Emoji" w:cs="Apple Color Emoji"/>
-          <w:sz w:val="32"/>
-          <w:szCs w:val="32"/>
-        </w:rPr>
-        <w:t>🔑</w:t>
-      </w:r>
-      <w:r>
-        <w:rPr>
-          <w:rFonts w:asciiTheme="minorHAnsi" w:hAnsiTheme="minorHAnsi" w:cstheme="minorHAnsi"/>
-        </w:rPr>
-        <w:t xml:space="preserve"> </w:t>
-      </w:r>
-      <w:r>
-        <w:rPr>
-          <w:rFonts w:asciiTheme="minorHAnsi" w:hAnsiTheme="minorHAnsi" w:cstheme="minorHAnsi"/>
-        </w:rPr>
         <w:t xml:space="preserve">4. In the </w:t>
       </w:r>
       <w:r>
@@ -1427,708 +1352,6 @@
           <w:rFonts w:asciiTheme="minorHAnsi" w:hAnsiTheme="minorHAnsi" w:cstheme="minorHAnsi"/>
         </w:rPr>
       </w:pPr>
-    </w:p>
-    <w:p>
-      <w:pPr>
-        <w:rPr>
-          <w:rFonts w:asciiTheme="minorHAnsi" w:hAnsiTheme="minorHAnsi" w:cstheme="minorHAnsi"/>
-        </w:rPr>
-      </w:pPr>
-      <w:r>
-        <w:rPr>
-          <w:rFonts w:asciiTheme="minorHAnsi" w:hAnsiTheme="minorHAnsi" w:cstheme="minorHAnsi"/>
-        </w:rPr>
-        <w:tab/>
-        <w:t>a. The computer hardware?</w:t>
-      </w:r>
-    </w:p>
-    <w:p>
-      <w:pPr>
-        <w:rPr>
-          <w:rFonts w:asciiTheme="minorHAnsi" w:hAnsiTheme="minorHAnsi" w:cstheme="minorHAnsi"/>
-        </w:rPr>
-      </w:pPr>
-    </w:p>
-    <w:p>
-      <w:pPr>
-        <w:pBdr>
-          <w:top w:val="thinThickThinSmallGap" w:sz="24" w:space="4" w:color="0070C0"/>
-          <w:left w:val="thinThickThinSmallGap" w:sz="24" w:space="4" w:color="0070C0"/>
-          <w:bottom w:val="thinThickThinSmallGap" w:sz="24" w:space="4" w:color="0070C0"/>
-          <w:right w:val="thinThickThinSmallGap" w:sz="24" w:space="4" w:color="0070C0"/>
-        </w:pBdr>
-        <w:rPr>
-          <w:rFonts w:asciiTheme="minorHAnsi" w:hAnsiTheme="minorHAnsi" w:cstheme="minorHAnsi"/>
-        </w:rPr>
-      </w:pPr>
-    </w:p>
-    <w:p>
-      <w:pPr>
-        <w:rPr>
-          <w:rFonts w:asciiTheme="minorHAnsi" w:hAnsiTheme="minorHAnsi" w:cstheme="minorHAnsi"/>
-        </w:rPr>
-      </w:pPr>
-    </w:p>
-    <w:p>
-      <w:pPr>
-        <w:rPr>
-          <w:rFonts w:asciiTheme="minorHAnsi" w:hAnsiTheme="minorHAnsi" w:cstheme="minorHAnsi"/>
-        </w:rPr>
-      </w:pPr>
-      <w:r>
-        <w:rPr>
-          <w:rFonts w:asciiTheme="minorHAnsi" w:hAnsiTheme="minorHAnsi" w:cstheme="minorHAnsi"/>
-        </w:rPr>
-        <w:tab/>
-        <w:t>b. The programs that can be run?</w:t>
-      </w:r>
-    </w:p>
-    <w:p>
-      <w:pPr>
-        <w:rPr>
-          <w:rFonts w:asciiTheme="minorHAnsi" w:hAnsiTheme="minorHAnsi" w:cstheme="minorHAnsi"/>
-        </w:rPr>
-      </w:pPr>
-    </w:p>
-    <w:p>
-      <w:pPr>
-        <w:pBdr>
-          <w:top w:val="thinThickThinSmallGap" w:sz="24" w:space="4" w:color="0070C0"/>
-          <w:left w:val="thinThickThinSmallGap" w:sz="24" w:space="4" w:color="0070C0"/>
-          <w:bottom w:val="thinThickThinSmallGap" w:sz="24" w:space="4" w:color="0070C0"/>
-          <w:right w:val="thinThickThinSmallGap" w:sz="24" w:space="4" w:color="0070C0"/>
-        </w:pBdr>
-        <w:rPr>
-          <w:rFonts w:asciiTheme="minorHAnsi" w:hAnsiTheme="minorHAnsi" w:cstheme="minorHAnsi"/>
-        </w:rPr>
-      </w:pPr>
-    </w:p>
-    <w:p>
-      <w:pPr>
-        <w:rPr>
-          <w:rFonts w:asciiTheme="minorHAnsi" w:hAnsiTheme="minorHAnsi" w:cstheme="minorHAnsi"/>
-        </w:rPr>
-      </w:pPr>
-    </w:p>
-    <w:p>
-      <w:pPr>
-        <w:rPr>
-          <w:rFonts w:asciiTheme="minorHAnsi" w:hAnsiTheme="minorHAnsi" w:cstheme="minorHAnsi"/>
-        </w:rPr>
-      </w:pPr>
-      <w:r>
-        <w:rPr>
-          <w:rFonts w:asciiTheme="minorHAnsi" w:hAnsiTheme="minorHAnsi" w:cstheme="minorHAnsi"/>
-        </w:rPr>
-        <w:tab/>
-        <w:t>c. The operating system?</w:t>
-      </w:r>
-    </w:p>
-    <w:p>
-      <w:pPr>
-        <w:rPr>
-          <w:rFonts w:asciiTheme="minorHAnsi" w:hAnsiTheme="minorHAnsi" w:cstheme="minorHAnsi"/>
-        </w:rPr>
-      </w:pPr>
-    </w:p>
-    <w:p>
-      <w:pPr>
-        <w:pBdr>
-          <w:top w:val="thinThickThinSmallGap" w:sz="24" w:space="4" w:color="0070C0"/>
-          <w:left w:val="thinThickThinSmallGap" w:sz="24" w:space="4" w:color="0070C0"/>
-          <w:bottom w:val="thinThickThinSmallGap" w:sz="24" w:space="4" w:color="0070C0"/>
-          <w:right w:val="thinThickThinSmallGap" w:sz="24" w:space="4" w:color="0070C0"/>
-        </w:pBdr>
-        <w:rPr>
-          <w:rFonts w:asciiTheme="minorHAnsi" w:hAnsiTheme="minorHAnsi" w:cstheme="minorHAnsi"/>
-        </w:rPr>
-      </w:pPr>
-    </w:p>
-    <w:p>
-      <w:pPr>
-        <w:rPr>
-          <w:rFonts w:asciiTheme="minorHAnsi" w:hAnsiTheme="minorHAnsi" w:cstheme="minorHAnsi"/>
-        </w:rPr>
-      </w:pPr>
-      <w:r>
-        <w:rPr>
-          <w:rFonts w:asciiTheme="minorHAnsi" w:hAnsiTheme="minorHAnsi" w:cstheme="minorHAnsi"/>
-        </w:rPr>
-        <w:br/>
-      </w:r>
-      <w:r>
-        <w:rPr>
-          <w:rFonts w:ascii="Apple Color Emoji" w:hAnsi="Apple Color Emoji" w:cs="Apple Color Emoji"/>
-          <w:sz w:val="32"/>
-          <w:szCs w:val="32"/>
-        </w:rPr>
-        <w:t>🔑</w:t>
-      </w:r>
-      <w:r>
-        <w:rPr>
-          <w:rFonts w:asciiTheme="minorHAnsi" w:hAnsiTheme="minorHAnsi" w:cstheme="minorHAnsi"/>
-        </w:rPr>
-        <w:t xml:space="preserve"> </w:t>
-      </w:r>
-      <w:r>
-        <w:rPr>
-          <w:rFonts w:asciiTheme="minorHAnsi" w:hAnsiTheme="minorHAnsi" w:cstheme="minorHAnsi"/>
-        </w:rPr>
-        <w:t>5.</w:t>
-      </w:r>
-      <w:r>
-        <w:rPr>
-          <w:rFonts w:asciiTheme="minorHAnsi" w:hAnsiTheme="minorHAnsi" w:cstheme="minorHAnsi"/>
-        </w:rPr>
-        <w:t xml:space="preserve"> One of the key OS abstractions that was explained using the college metaphor was Multiprogramming.</w:t>
-      </w:r>
-    </w:p>
-    <w:p>
-      <w:pPr>
-        <w:rPr>
-          <w:rFonts w:asciiTheme="minorHAnsi" w:hAnsiTheme="minorHAnsi" w:cstheme="minorHAnsi"/>
-        </w:rPr>
-      </w:pPr>
-    </w:p>
-    <w:p>
-      <w:pPr>
-        <w:rPr>
-          <w:rFonts w:asciiTheme="minorHAnsi" w:hAnsiTheme="minorHAnsi" w:cstheme="minorHAnsi"/>
-        </w:rPr>
-      </w:pPr>
-      <w:r>
-        <w:rPr>
-          <w:rFonts w:asciiTheme="minorHAnsi" w:hAnsiTheme="minorHAnsi" w:cstheme="minorHAnsi"/>
-        </w:rPr>
-        <w:tab/>
-        <w:t>a. What is multiprogramming?</w:t>
-      </w:r>
-    </w:p>
-    <w:p>
-      <w:pPr>
-        <w:rPr>
-          <w:rFonts w:asciiTheme="minorHAnsi" w:hAnsiTheme="minorHAnsi" w:cstheme="minorHAnsi"/>
-        </w:rPr>
-      </w:pPr>
-    </w:p>
-    <w:p>
-      <w:pPr>
-        <w:pBdr>
-          <w:top w:val="thinThickThinSmallGap" w:sz="24" w:space="4" w:color="0070C0"/>
-          <w:left w:val="thinThickThinSmallGap" w:sz="24" w:space="4" w:color="0070C0"/>
-          <w:bottom w:val="thinThickThinSmallGap" w:sz="24" w:space="4" w:color="0070C0"/>
-          <w:right w:val="thinThickThinSmallGap" w:sz="24" w:space="4" w:color="0070C0"/>
-        </w:pBdr>
-        <w:rPr>
-          <w:rFonts w:asciiTheme="minorHAnsi" w:hAnsiTheme="minorHAnsi" w:cstheme="minorHAnsi"/>
-        </w:rPr>
-      </w:pPr>
-    </w:p>
-    <w:p>
-      <w:pPr>
-        <w:rPr>
-          <w:rFonts w:asciiTheme="minorHAnsi" w:hAnsiTheme="minorHAnsi" w:cstheme="minorHAnsi"/>
-        </w:rPr>
-      </w:pPr>
-    </w:p>
-    <w:p>
-      <w:pPr>
-        <w:ind w:left="360"/>
-        <w:rPr>
-          <w:rFonts w:asciiTheme="minorHAnsi" w:hAnsiTheme="minorHAnsi" w:cstheme="minorHAnsi"/>
-        </w:rPr>
-      </w:pPr>
-      <w:r>
-        <w:rPr>
-          <w:rFonts w:asciiTheme="minorHAnsi" w:hAnsiTheme="minorHAnsi" w:cstheme="minorHAnsi"/>
-        </w:rPr>
-        <w:t xml:space="preserve">b. </w:t>
-      </w:r>
-      <w:r>
-        <w:rPr>
-          <w:rFonts w:asciiTheme="minorHAnsi" w:hAnsiTheme="minorHAnsi" w:cstheme="minorHAnsi"/>
-        </w:rPr>
-        <w:t>Give an example</w:t>
-      </w:r>
-      <w:r>
-        <w:rPr>
-          <w:rFonts w:asciiTheme="minorHAnsi" w:hAnsiTheme="minorHAnsi" w:cstheme="minorHAnsi"/>
-        </w:rPr>
-        <w:t xml:space="preserve"> </w:t>
-      </w:r>
-      <w:r>
-        <w:rPr>
-          <w:rFonts w:asciiTheme="minorHAnsi" w:hAnsiTheme="minorHAnsi" w:cstheme="minorHAnsi"/>
-        </w:rPr>
-        <w:t>us</w:t>
-      </w:r>
-      <w:r>
-        <w:rPr>
-          <w:rFonts w:asciiTheme="minorHAnsi" w:hAnsiTheme="minorHAnsi" w:cstheme="minorHAnsi"/>
-        </w:rPr>
-        <w:t>ing</w:t>
-      </w:r>
-      <w:r>
-        <w:rPr>
-          <w:rFonts w:asciiTheme="minorHAnsi" w:hAnsiTheme="minorHAnsi" w:cstheme="minorHAnsi"/>
-        </w:rPr>
-        <w:t xml:space="preserve"> the college metaphor</w:t>
-      </w:r>
-      <w:r>
-        <w:rPr>
-          <w:rFonts w:asciiTheme="minorHAnsi" w:hAnsiTheme="minorHAnsi" w:cstheme="minorHAnsi"/>
-        </w:rPr>
-        <w:t xml:space="preserve">, different from the ones mentioned in class, </w:t>
-      </w:r>
-      <w:r>
-        <w:rPr>
-          <w:rFonts w:asciiTheme="minorHAnsi" w:hAnsiTheme="minorHAnsi" w:cstheme="minorHAnsi"/>
-        </w:rPr>
-        <w:t>to</w:t>
-      </w:r>
-      <w:r>
-        <w:rPr>
-          <w:rFonts w:asciiTheme="minorHAnsi" w:hAnsiTheme="minorHAnsi" w:cstheme="minorHAnsi"/>
-        </w:rPr>
-        <w:t xml:space="preserve"> </w:t>
-      </w:r>
-      <w:r>
-        <w:rPr>
-          <w:rFonts w:asciiTheme="minorHAnsi" w:hAnsiTheme="minorHAnsi" w:cstheme="minorHAnsi"/>
-        </w:rPr>
-        <w:t>explain the idea of multiprogramming.</w:t>
-      </w:r>
-      <w:r>
-        <w:rPr>
-          <w:rFonts w:asciiTheme="minorHAnsi" w:hAnsiTheme="minorHAnsi" w:cstheme="minorHAnsi"/>
-        </w:rPr>
-        <w:t xml:space="preserve">  </w:t>
-      </w:r>
-      <w:proofErr w:type="gramStart"/>
-      <w:r>
-        <w:rPr>
-          <w:rFonts w:asciiTheme="minorHAnsi" w:hAnsiTheme="minorHAnsi" w:cstheme="minorHAnsi"/>
-        </w:rPr>
-        <w:t>I.e.</w:t>
-      </w:r>
-      <w:proofErr w:type="gramEnd"/>
-      <w:r>
-        <w:rPr>
-          <w:rFonts w:asciiTheme="minorHAnsi" w:hAnsiTheme="minorHAnsi" w:cstheme="minorHAnsi"/>
-        </w:rPr>
-        <w:t xml:space="preserve"> give an example of different “programs” that might be running at the same time.</w:t>
-      </w:r>
-    </w:p>
-    <w:p>
-      <w:pPr>
-        <w:rPr>
-          <w:rFonts w:asciiTheme="minorHAnsi" w:hAnsiTheme="minorHAnsi" w:cstheme="minorHAnsi"/>
-        </w:rPr>
-      </w:pPr>
-    </w:p>
-    <w:p>
-      <w:pPr>
-        <w:pBdr>
-          <w:top w:val="thinThickThinSmallGap" w:sz="24" w:space="4" w:color="0070C0"/>
-          <w:left w:val="thinThickThinSmallGap" w:sz="24" w:space="4" w:color="0070C0"/>
-          <w:bottom w:val="thinThickThinSmallGap" w:sz="24" w:space="4" w:color="0070C0"/>
-          <w:right w:val="thinThickThinSmallGap" w:sz="24" w:space="4" w:color="0070C0"/>
-        </w:pBdr>
-        <w:rPr>
-          <w:rFonts w:asciiTheme="minorHAnsi" w:hAnsiTheme="minorHAnsi" w:cstheme="minorHAnsi"/>
-        </w:rPr>
-      </w:pPr>
-    </w:p>
-    <w:p>
-      <w:pPr>
-        <w:rPr>
-          <w:rFonts w:asciiTheme="minorHAnsi" w:hAnsiTheme="minorHAnsi" w:cstheme="minorHAnsi"/>
-        </w:rPr>
-      </w:pPr>
-    </w:p>
-    <w:p>
-      <w:pPr>
-        <w:rPr>
-          <w:rFonts w:asciiTheme="minorHAnsi" w:hAnsiTheme="minorHAnsi" w:cstheme="minorHAnsi"/>
-        </w:rPr>
-      </w:pPr>
-      <w:r>
-        <w:rPr>
-          <w:rFonts w:ascii="Apple Color Emoji" w:hAnsi="Apple Color Emoji" w:cs="Apple Color Emoji"/>
-          <w:sz w:val="32"/>
-          <w:szCs w:val="32"/>
-        </w:rPr>
-        <w:t>🔑</w:t>
-      </w:r>
-      <w:r>
-        <w:rPr>
-          <w:rFonts w:asciiTheme="minorHAnsi" w:hAnsiTheme="minorHAnsi" w:cstheme="minorHAnsi"/>
-        </w:rPr>
-        <w:t xml:space="preserve"> </w:t>
-      </w:r>
-      <w:r>
-        <w:rPr>
-          <w:rFonts w:asciiTheme="minorHAnsi" w:hAnsiTheme="minorHAnsi" w:cstheme="minorHAnsi"/>
-        </w:rPr>
-        <w:t xml:space="preserve">6. </w:t>
-      </w:r>
-      <w:r>
-        <w:rPr>
-          <w:rFonts w:asciiTheme="minorHAnsi" w:hAnsiTheme="minorHAnsi" w:cstheme="minorHAnsi"/>
-        </w:rPr>
-        <w:t xml:space="preserve">The second definition of an operating system from class frames the OS as providing an Application Programming Interface (API).  That API </w:t>
-      </w:r>
-      <w:proofErr w:type="gramStart"/>
-      <w:r>
-        <w:rPr>
-          <w:rFonts w:asciiTheme="minorHAnsi" w:hAnsiTheme="minorHAnsi" w:cstheme="minorHAnsi"/>
-        </w:rPr>
-        <w:t xml:space="preserve">is </w:t>
-      </w:r>
-      <w:r>
-        <w:rPr>
-          <w:rFonts w:asciiTheme="minorHAnsi" w:hAnsiTheme="minorHAnsi" w:cstheme="minorHAnsi"/>
-        </w:rPr>
-        <w:t xml:space="preserve"> the</w:t>
-      </w:r>
-      <w:proofErr w:type="gramEnd"/>
-      <w:r>
-        <w:rPr>
-          <w:rFonts w:asciiTheme="minorHAnsi" w:hAnsiTheme="minorHAnsi" w:cstheme="minorHAnsi"/>
-        </w:rPr>
-        <w:t xml:space="preserve"> </w:t>
-      </w:r>
-      <w:r>
-        <w:rPr>
-          <w:rFonts w:asciiTheme="minorHAnsi" w:hAnsiTheme="minorHAnsi" w:cstheme="minorHAnsi"/>
-        </w:rPr>
-        <w:t xml:space="preserve">“system call interface” </w:t>
-      </w:r>
-      <w:r>
-        <w:rPr>
-          <w:rFonts w:asciiTheme="minorHAnsi" w:hAnsiTheme="minorHAnsi" w:cstheme="minorHAnsi"/>
-        </w:rPr>
-        <w:t xml:space="preserve">OS </w:t>
-      </w:r>
-      <w:r>
-        <w:rPr>
-          <w:rFonts w:asciiTheme="minorHAnsi" w:hAnsiTheme="minorHAnsi" w:cstheme="minorHAnsi"/>
-        </w:rPr>
-        <w:t xml:space="preserve">abstraction </w:t>
-      </w:r>
-      <w:r>
-        <w:rPr>
-          <w:rFonts w:asciiTheme="minorHAnsi" w:hAnsiTheme="minorHAnsi" w:cstheme="minorHAnsi"/>
-        </w:rPr>
-        <w:t xml:space="preserve">that was </w:t>
-      </w:r>
-      <w:r>
-        <w:rPr>
-          <w:rFonts w:asciiTheme="minorHAnsi" w:hAnsiTheme="minorHAnsi" w:cstheme="minorHAnsi"/>
-        </w:rPr>
-        <w:t xml:space="preserve">also </w:t>
-      </w:r>
-      <w:r>
-        <w:rPr>
-          <w:rFonts w:asciiTheme="minorHAnsi" w:hAnsiTheme="minorHAnsi" w:cstheme="minorHAnsi"/>
-        </w:rPr>
-        <w:t>explained using the college metaphor.</w:t>
-      </w:r>
-    </w:p>
-    <w:p>
-      <w:pPr>
-        <w:rPr>
-          <w:rFonts w:asciiTheme="minorHAnsi" w:hAnsiTheme="minorHAnsi" w:cstheme="minorHAnsi"/>
-        </w:rPr>
-      </w:pPr>
-    </w:p>
-    <w:p>
-      <w:pPr>
-        <w:rPr>
-          <w:rFonts w:asciiTheme="minorHAnsi" w:hAnsiTheme="minorHAnsi" w:cstheme="minorHAnsi"/>
-        </w:rPr>
-      </w:pPr>
-      <w:r>
-        <w:rPr>
-          <w:rFonts w:asciiTheme="minorHAnsi" w:hAnsiTheme="minorHAnsi" w:cstheme="minorHAnsi"/>
-        </w:rPr>
-        <w:tab/>
-        <w:t xml:space="preserve">a. </w:t>
-      </w:r>
-      <w:r>
-        <w:rPr>
-          <w:rFonts w:asciiTheme="minorHAnsi" w:hAnsiTheme="minorHAnsi" w:cstheme="minorHAnsi"/>
-        </w:rPr>
-        <w:t>What do application</w:t>
-      </w:r>
-      <w:r>
-        <w:rPr>
-          <w:rFonts w:asciiTheme="minorHAnsi" w:hAnsiTheme="minorHAnsi" w:cstheme="minorHAnsi"/>
-        </w:rPr>
-        <w:t xml:space="preserve"> </w:t>
-      </w:r>
-      <w:r>
-        <w:rPr>
-          <w:rFonts w:asciiTheme="minorHAnsi" w:hAnsiTheme="minorHAnsi" w:cstheme="minorHAnsi"/>
-        </w:rPr>
-        <w:t>programs</w:t>
-      </w:r>
-      <w:r>
-        <w:rPr>
-          <w:rFonts w:asciiTheme="minorHAnsi" w:hAnsiTheme="minorHAnsi" w:cstheme="minorHAnsi"/>
-        </w:rPr>
-        <w:t xml:space="preserve"> (</w:t>
-      </w:r>
-      <w:proofErr w:type="gramStart"/>
-      <w:r>
-        <w:rPr>
-          <w:rFonts w:asciiTheme="minorHAnsi" w:hAnsiTheme="minorHAnsi" w:cstheme="minorHAnsi"/>
-        </w:rPr>
-        <w:t>i.e.</w:t>
-      </w:r>
-      <w:proofErr w:type="gramEnd"/>
-      <w:r>
-        <w:rPr>
-          <w:rFonts w:asciiTheme="minorHAnsi" w:hAnsiTheme="minorHAnsi" w:cstheme="minorHAnsi"/>
-        </w:rPr>
-        <w:t xml:space="preserve"> user programs)</w:t>
-      </w:r>
-      <w:r>
-        <w:rPr>
-          <w:rFonts w:asciiTheme="minorHAnsi" w:hAnsiTheme="minorHAnsi" w:cstheme="minorHAnsi"/>
-        </w:rPr>
-        <w:t xml:space="preserve"> use</w:t>
-      </w:r>
-      <w:r>
-        <w:rPr>
-          <w:rFonts w:asciiTheme="minorHAnsi" w:hAnsiTheme="minorHAnsi" w:cstheme="minorHAnsi"/>
-        </w:rPr>
-        <w:t xml:space="preserve"> the system call interface</w:t>
-      </w:r>
-      <w:r>
-        <w:rPr>
-          <w:rFonts w:asciiTheme="minorHAnsi" w:hAnsiTheme="minorHAnsi" w:cstheme="minorHAnsi"/>
-        </w:rPr>
-        <w:t xml:space="preserve"> for</w:t>
-      </w:r>
-      <w:r>
-        <w:rPr>
-          <w:rFonts w:asciiTheme="minorHAnsi" w:hAnsiTheme="minorHAnsi" w:cstheme="minorHAnsi"/>
-        </w:rPr>
-        <w:t>?</w:t>
-      </w:r>
-    </w:p>
-    <w:p>
-      <w:pPr>
-        <w:rPr>
-          <w:rFonts w:asciiTheme="minorHAnsi" w:hAnsiTheme="minorHAnsi" w:cstheme="minorHAnsi"/>
-        </w:rPr>
-      </w:pPr>
-    </w:p>
-    <w:p>
-      <w:pPr>
-        <w:pBdr>
-          <w:top w:val="thinThickThinSmallGap" w:sz="24" w:space="4" w:color="0070C0"/>
-          <w:left w:val="thinThickThinSmallGap" w:sz="24" w:space="4" w:color="0070C0"/>
-          <w:bottom w:val="thinThickThinSmallGap" w:sz="24" w:space="4" w:color="0070C0"/>
-          <w:right w:val="thinThickThinSmallGap" w:sz="24" w:space="4" w:color="0070C0"/>
-        </w:pBdr>
-        <w:rPr>
-          <w:rFonts w:asciiTheme="minorHAnsi" w:hAnsiTheme="minorHAnsi" w:cstheme="minorHAnsi"/>
-        </w:rPr>
-      </w:pPr>
-    </w:p>
-    <w:p>
-      <w:pPr>
-        <w:rPr>
-          <w:rFonts w:asciiTheme="minorHAnsi" w:hAnsiTheme="minorHAnsi" w:cstheme="minorHAnsi"/>
-        </w:rPr>
-      </w:pPr>
-    </w:p>
-    <w:p>
-      <w:pPr>
-        <w:ind w:left="360"/>
-        <w:rPr>
-          <w:rFonts w:asciiTheme="minorHAnsi" w:hAnsiTheme="minorHAnsi" w:cstheme="minorHAnsi"/>
-        </w:rPr>
-      </w:pPr>
-      <w:r>
-        <w:rPr>
-          <w:rFonts w:asciiTheme="minorHAnsi" w:hAnsiTheme="minorHAnsi" w:cstheme="minorHAnsi"/>
-        </w:rPr>
-        <w:t>b. Give an example, different from the ones mentioned in</w:t>
-      </w:r>
-      <w:r>
-        <w:rPr>
-          <w:rFonts w:asciiTheme="minorHAnsi" w:hAnsiTheme="minorHAnsi" w:cstheme="minorHAnsi"/>
-        </w:rPr>
-        <w:t xml:space="preserve"> class</w:t>
-      </w:r>
-      <w:r>
-        <w:rPr>
-          <w:rFonts w:asciiTheme="minorHAnsi" w:hAnsiTheme="minorHAnsi" w:cstheme="minorHAnsi"/>
-        </w:rPr>
-        <w:t>, that uses the college metaphor to explain the system call interface.</w:t>
-      </w:r>
-    </w:p>
-    <w:p>
-      <w:pPr>
-        <w:rPr>
-          <w:rFonts w:asciiTheme="minorHAnsi" w:hAnsiTheme="minorHAnsi" w:cstheme="minorHAnsi"/>
-        </w:rPr>
-      </w:pPr>
-    </w:p>
-    <w:p>
-      <w:pPr>
-        <w:pBdr>
-          <w:top w:val="thinThickThinSmallGap" w:sz="24" w:space="4" w:color="0070C0"/>
-          <w:left w:val="thinThickThinSmallGap" w:sz="24" w:space="4" w:color="0070C0"/>
-          <w:bottom w:val="thinThickThinSmallGap" w:sz="24" w:space="4" w:color="0070C0"/>
-          <w:right w:val="thinThickThinSmallGap" w:sz="24" w:space="4" w:color="0070C0"/>
-        </w:pBdr>
-        <w:rPr>
-          <w:rFonts w:asciiTheme="minorHAnsi" w:hAnsiTheme="minorHAnsi" w:cstheme="minorHAnsi"/>
-        </w:rPr>
-      </w:pPr>
-    </w:p>
-    <w:p>
-      <w:pPr>
-        <w:rPr>
-          <w:rFonts w:asciiTheme="minorHAnsi" w:hAnsiTheme="minorHAnsi" w:cstheme="minorHAnsi"/>
-        </w:rPr>
-      </w:pPr>
-    </w:p>
-    <w:p>
-      <w:pPr>
-        <w:rPr>
-          <w:rFonts w:asciiTheme="minorHAnsi" w:hAnsiTheme="minorHAnsi" w:cstheme="minorHAnsi"/>
-        </w:rPr>
-      </w:pPr>
-      <w:r>
-        <w:rPr>
-          <w:rFonts w:ascii="Apple Color Emoji" w:hAnsi="Apple Color Emoji" w:cs="Apple Color Emoji"/>
-          <w:sz w:val="32"/>
-          <w:szCs w:val="32"/>
-        </w:rPr>
-        <w:t>🔑</w:t>
-      </w:r>
-      <w:r>
-        <w:rPr>
-          <w:rFonts w:asciiTheme="minorHAnsi" w:hAnsiTheme="minorHAnsi" w:cstheme="minorHAnsi"/>
-        </w:rPr>
-        <w:t xml:space="preserve"> </w:t>
-      </w:r>
-      <w:r>
-        <w:rPr>
-          <w:rFonts w:asciiTheme="minorHAnsi" w:hAnsiTheme="minorHAnsi" w:cstheme="minorHAnsi"/>
-        </w:rPr>
-        <w:t>7</w:t>
-      </w:r>
-      <w:r>
-        <w:rPr>
-          <w:rFonts w:asciiTheme="minorHAnsi" w:hAnsiTheme="minorHAnsi" w:cstheme="minorHAnsi"/>
-        </w:rPr>
-        <w:t>. Think about the key OS abstractions that were described using the College metaphor and invent a</w:t>
-      </w:r>
-      <w:r>
-        <w:rPr>
-          <w:rFonts w:asciiTheme="minorHAnsi" w:hAnsiTheme="minorHAnsi" w:cstheme="minorHAnsi"/>
-        </w:rPr>
-        <w:t xml:space="preserve"> different</w:t>
-      </w:r>
-      <w:r>
-        <w:rPr>
-          <w:rFonts w:asciiTheme="minorHAnsi" w:hAnsiTheme="minorHAnsi" w:cstheme="minorHAnsi"/>
-        </w:rPr>
-        <w:t xml:space="preserve"> metaphor of your own for an operating system. </w:t>
-      </w:r>
-    </w:p>
-    <w:p>
-      <w:pPr>
-        <w:rPr>
-          <w:rFonts w:asciiTheme="minorHAnsi" w:hAnsiTheme="minorHAnsi" w:cstheme="minorHAnsi"/>
-        </w:rPr>
-      </w:pPr>
-    </w:p>
-    <w:p>
-      <w:pPr>
-        <w:rPr>
-          <w:rFonts w:asciiTheme="minorHAnsi" w:hAnsiTheme="minorHAnsi" w:cstheme="minorHAnsi"/>
-        </w:rPr>
-      </w:pPr>
-      <w:r>
-        <w:rPr>
-          <w:rFonts w:asciiTheme="minorHAnsi" w:hAnsiTheme="minorHAnsi" w:cstheme="minorHAnsi"/>
-        </w:rPr>
-        <w:tab/>
-        <w:t xml:space="preserve">a. </w:t>
-      </w:r>
-      <w:r>
-        <w:rPr>
-          <w:rFonts w:asciiTheme="minorHAnsi" w:hAnsiTheme="minorHAnsi" w:cstheme="minorHAnsi"/>
-        </w:rPr>
-        <w:t>Briefly describe your metaphor</w:t>
-      </w:r>
-      <w:r>
-        <w:rPr>
-          <w:rFonts w:asciiTheme="minorHAnsi" w:hAnsiTheme="minorHAnsi" w:cstheme="minorHAnsi"/>
-        </w:rPr>
-        <w:t xml:space="preserve">.  </w:t>
-      </w:r>
-    </w:p>
-    <w:p>
-      <w:pPr>
-        <w:rPr>
-          <w:rFonts w:asciiTheme="minorHAnsi" w:hAnsiTheme="minorHAnsi" w:cstheme="minorHAnsi"/>
-        </w:rPr>
-      </w:pPr>
-    </w:p>
-    <w:p>
-      <w:pPr>
-        <w:pBdr>
-          <w:top w:val="thinThickThinSmallGap" w:sz="24" w:space="4" w:color="0070C0"/>
-          <w:left w:val="thinThickThinSmallGap" w:sz="24" w:space="4" w:color="0070C0"/>
-          <w:bottom w:val="thinThickThinSmallGap" w:sz="24" w:space="4" w:color="0070C0"/>
-          <w:right w:val="thinThickThinSmallGap" w:sz="24" w:space="4" w:color="0070C0"/>
-        </w:pBdr>
-        <w:ind w:left="360"/>
-        <w:rPr>
-          <w:rFonts w:asciiTheme="minorHAnsi" w:hAnsiTheme="minorHAnsi" w:cstheme="minorHAnsi"/>
-        </w:rPr>
-      </w:pPr>
-    </w:p>
-    <w:p>
-      <w:pPr>
-        <w:rPr>
-          <w:rFonts w:asciiTheme="minorHAnsi" w:hAnsiTheme="minorHAnsi" w:cstheme="minorHAnsi"/>
-        </w:rPr>
-      </w:pPr>
-    </w:p>
-    <w:p>
-      <w:pPr>
-        <w:ind w:left="360"/>
-        <w:rPr>
-          <w:rFonts w:asciiTheme="minorHAnsi" w:hAnsiTheme="minorHAnsi" w:cstheme="minorHAnsi"/>
-        </w:rPr>
-      </w:pPr>
-      <w:r>
-        <w:rPr>
-          <w:rFonts w:asciiTheme="minorHAnsi" w:hAnsiTheme="minorHAnsi" w:cstheme="minorHAnsi"/>
-        </w:rPr>
-        <w:t>b. Indicate the</w:t>
-      </w:r>
-      <w:r>
-        <w:rPr>
-          <w:rFonts w:asciiTheme="minorHAnsi" w:hAnsiTheme="minorHAnsi" w:cstheme="minorHAnsi"/>
-        </w:rPr>
-        <w:t xml:space="preserve"> the elements of your metaphor that will play the roles of </w:t>
-      </w:r>
-      <w:r>
-        <w:rPr>
-          <w:rFonts w:asciiTheme="minorHAnsi" w:hAnsiTheme="minorHAnsi" w:cstheme="minorHAnsi"/>
-        </w:rPr>
-        <w:t>each of the following system components:</w:t>
-      </w:r>
     </w:p>
     <w:p>
       <w:pPr>
@@ -2604,6 +1827,1077 @@
           <w:rFonts w:asciiTheme="minorHAnsi" w:hAnsiTheme="minorHAnsi" w:cstheme="minorHAnsi"/>
         </w:rPr>
       </w:pPr>
+      <w:r>
+        <w:rPr>
+          <w:rFonts w:asciiTheme="minorHAnsi" w:hAnsiTheme="minorHAnsi" w:cstheme="minorHAnsi"/>
+        </w:rPr>
+        <w:br/>
+      </w:r>
+      <w:r>
+        <w:rPr>
+          <w:rFonts w:ascii="Apple Color Emoji" w:hAnsi="Apple Color Emoji" w:cs="Apple Color Emoji"/>
+          <w:sz w:val="32"/>
+          <w:szCs w:val="32"/>
+        </w:rPr>
+        <w:t>🔑</w:t>
+      </w:r>
+      <w:r>
+        <w:rPr>
+          <w:rFonts w:asciiTheme="minorHAnsi" w:hAnsiTheme="minorHAnsi" w:cstheme="minorHAnsi"/>
+        </w:rPr>
+        <w:t xml:space="preserve"> </w:t>
+      </w:r>
+      <w:r>
+        <w:rPr>
+          <w:rFonts w:asciiTheme="minorHAnsi" w:hAnsiTheme="minorHAnsi" w:cstheme="minorHAnsi"/>
+        </w:rPr>
+        <w:t>5.</w:t>
+      </w:r>
+      <w:r>
+        <w:rPr>
+          <w:rFonts w:asciiTheme="minorHAnsi" w:hAnsiTheme="minorHAnsi" w:cstheme="minorHAnsi"/>
+        </w:rPr>
+        <w:t xml:space="preserve"> One of the key OS abstractions that was explained using the college metaphor was Multiprogramming.</w:t>
+      </w:r>
+    </w:p>
+    <w:p>
+      <w:pPr>
+        <w:rPr>
+          <w:rFonts w:asciiTheme="minorHAnsi" w:hAnsiTheme="minorHAnsi" w:cstheme="minorHAnsi"/>
+        </w:rPr>
+      </w:pPr>
+    </w:p>
+    <w:p>
+      <w:pPr>
+        <w:rPr>
+          <w:rFonts w:asciiTheme="minorHAnsi" w:hAnsiTheme="minorHAnsi" w:cstheme="minorHAnsi"/>
+        </w:rPr>
+      </w:pPr>
+      <w:r>
+        <w:rPr>
+          <w:rFonts w:asciiTheme="minorHAnsi" w:hAnsiTheme="minorHAnsi" w:cstheme="minorHAnsi"/>
+        </w:rPr>
+        <w:tab/>
+        <w:t>a. What is multiprogramming?</w:t>
+      </w:r>
+    </w:p>
+    <w:p>
+      <w:pPr>
+        <w:rPr>
+          <w:rFonts w:asciiTheme="minorHAnsi" w:hAnsiTheme="minorHAnsi" w:cstheme="minorHAnsi"/>
+        </w:rPr>
+      </w:pPr>
+    </w:p>
+    <w:p>
+      <w:pPr>
+        <w:pBdr>
+          <w:top w:val="thinThickThinSmallGap" w:sz="24" w:space="4" w:color="0070C0"/>
+          <w:left w:val="thinThickThinSmallGap" w:sz="24" w:space="4" w:color="0070C0"/>
+          <w:bottom w:val="thinThickThinSmallGap" w:sz="24" w:space="4" w:color="0070C0"/>
+          <w:right w:val="thinThickThinSmallGap" w:sz="24" w:space="4" w:color="0070C0"/>
+        </w:pBdr>
+        <w:rPr>
+          <w:rFonts w:asciiTheme="minorHAnsi" w:hAnsiTheme="minorHAnsi" w:cstheme="minorHAnsi"/>
+        </w:rPr>
+      </w:pPr>
+    </w:p>
+    <w:p>
+      <w:pPr>
+        <w:rPr>
+          <w:rFonts w:asciiTheme="minorHAnsi" w:hAnsiTheme="minorHAnsi" w:cstheme="minorHAnsi"/>
+        </w:rPr>
+      </w:pPr>
+    </w:p>
+    <w:p>
+      <w:pPr>
+        <w:ind w:left="360"/>
+        <w:rPr>
+          <w:rFonts w:asciiTheme="minorHAnsi" w:hAnsiTheme="minorHAnsi" w:cstheme="minorHAnsi"/>
+        </w:rPr>
+      </w:pPr>
+      <w:r>
+        <w:rPr>
+          <w:rFonts w:asciiTheme="minorHAnsi" w:hAnsiTheme="minorHAnsi" w:cstheme="minorHAnsi"/>
+        </w:rPr>
+        <w:t>b.</w:t>
+      </w:r>
+      <w:r>
+        <w:rPr>
+          <w:rFonts w:asciiTheme="minorHAnsi" w:hAnsiTheme="minorHAnsi" w:cstheme="minorHAnsi"/>
+        </w:rPr>
+        <w:t xml:space="preserve"> Explain in a few sentences an</w:t>
+      </w:r>
+      <w:r>
+        <w:rPr>
+          <w:rFonts w:asciiTheme="minorHAnsi" w:hAnsiTheme="minorHAnsi" w:cstheme="minorHAnsi"/>
+        </w:rPr>
+        <w:t xml:space="preserve"> example</w:t>
+      </w:r>
+      <w:r>
+        <w:rPr>
+          <w:rFonts w:asciiTheme="minorHAnsi" w:hAnsiTheme="minorHAnsi" w:cstheme="minorHAnsi"/>
+        </w:rPr>
+        <w:t xml:space="preserve"> </w:t>
+      </w:r>
+      <w:r>
+        <w:rPr>
+          <w:rFonts w:asciiTheme="minorHAnsi" w:hAnsiTheme="minorHAnsi" w:cstheme="minorHAnsi"/>
+        </w:rPr>
+        <w:t>us</w:t>
+      </w:r>
+      <w:r>
+        <w:rPr>
+          <w:rFonts w:asciiTheme="minorHAnsi" w:hAnsiTheme="minorHAnsi" w:cstheme="minorHAnsi"/>
+        </w:rPr>
+        <w:t>ing</w:t>
+      </w:r>
+      <w:r>
+        <w:rPr>
+          <w:rFonts w:asciiTheme="minorHAnsi" w:hAnsiTheme="minorHAnsi" w:cstheme="minorHAnsi"/>
+        </w:rPr>
+        <w:t xml:space="preserve"> the college metaphor</w:t>
+      </w:r>
+      <w:r>
+        <w:rPr>
+          <w:rFonts w:asciiTheme="minorHAnsi" w:hAnsiTheme="minorHAnsi" w:cstheme="minorHAnsi"/>
+        </w:rPr>
+        <w:t xml:space="preserve">, different from the ones mentioned in class, </w:t>
+      </w:r>
+      <w:r>
+        <w:rPr>
+          <w:rFonts w:asciiTheme="minorHAnsi" w:hAnsiTheme="minorHAnsi" w:cstheme="minorHAnsi"/>
+        </w:rPr>
+        <w:t>to</w:t>
+      </w:r>
+      <w:r>
+        <w:rPr>
+          <w:rFonts w:asciiTheme="minorHAnsi" w:hAnsiTheme="minorHAnsi" w:cstheme="minorHAnsi"/>
+        </w:rPr>
+        <w:t xml:space="preserve"> </w:t>
+      </w:r>
+      <w:r>
+        <w:rPr>
+          <w:rFonts w:asciiTheme="minorHAnsi" w:hAnsiTheme="minorHAnsi" w:cstheme="minorHAnsi"/>
+        </w:rPr>
+        <w:t>explain the idea of multiprogramming.</w:t>
+      </w:r>
+      <w:r>
+        <w:rPr>
+          <w:rFonts w:asciiTheme="minorHAnsi" w:hAnsiTheme="minorHAnsi" w:cstheme="minorHAnsi"/>
+        </w:rPr>
+        <w:t xml:space="preserve">  </w:t>
+      </w:r>
+      <w:proofErr w:type="gramStart"/>
+      <w:r>
+        <w:rPr>
+          <w:rFonts w:asciiTheme="minorHAnsi" w:hAnsiTheme="minorHAnsi" w:cstheme="minorHAnsi"/>
+        </w:rPr>
+        <w:t>I.e.</w:t>
+      </w:r>
+      <w:proofErr w:type="gramEnd"/>
+      <w:r>
+        <w:rPr>
+          <w:rFonts w:asciiTheme="minorHAnsi" w:hAnsiTheme="minorHAnsi" w:cstheme="minorHAnsi"/>
+        </w:rPr>
+        <w:t xml:space="preserve"> give an example of different “programs” that might be running at the same time.</w:t>
+      </w:r>
+    </w:p>
+    <w:p>
+      <w:pPr>
+        <w:rPr>
+          <w:rFonts w:asciiTheme="minorHAnsi" w:hAnsiTheme="minorHAnsi" w:cstheme="minorHAnsi"/>
+        </w:rPr>
+      </w:pPr>
+    </w:p>
+    <w:p>
+      <w:pPr>
+        <w:pBdr>
+          <w:top w:val="thinThickThinSmallGap" w:sz="24" w:space="4" w:color="0070C0"/>
+          <w:left w:val="thinThickThinSmallGap" w:sz="24" w:space="4" w:color="0070C0"/>
+          <w:bottom w:val="thinThickThinSmallGap" w:sz="24" w:space="4" w:color="0070C0"/>
+          <w:right w:val="thinThickThinSmallGap" w:sz="24" w:space="4" w:color="0070C0"/>
+        </w:pBdr>
+        <w:rPr>
+          <w:rFonts w:asciiTheme="minorHAnsi" w:hAnsiTheme="minorHAnsi" w:cstheme="minorHAnsi"/>
+        </w:rPr>
+      </w:pPr>
+    </w:p>
+    <w:p>
+      <w:pPr>
+        <w:rPr>
+          <w:rFonts w:asciiTheme="minorHAnsi" w:hAnsiTheme="minorHAnsi" w:cstheme="minorHAnsi"/>
+        </w:rPr>
+      </w:pPr>
+    </w:p>
+    <w:p>
+      <w:pPr>
+        <w:rPr>
+          <w:rFonts w:asciiTheme="minorHAnsi" w:hAnsiTheme="minorHAnsi" w:cstheme="minorHAnsi"/>
+        </w:rPr>
+      </w:pPr>
+      <w:r>
+        <w:rPr>
+          <w:rFonts w:ascii="Apple Color Emoji" w:hAnsi="Apple Color Emoji" w:cs="Apple Color Emoji"/>
+          <w:sz w:val="32"/>
+          <w:szCs w:val="32"/>
+        </w:rPr>
+        <w:t>🔑</w:t>
+      </w:r>
+      <w:r>
+        <w:rPr>
+          <w:rFonts w:asciiTheme="minorHAnsi" w:hAnsiTheme="minorHAnsi" w:cstheme="minorHAnsi"/>
+        </w:rPr>
+        <w:t xml:space="preserve"> </w:t>
+      </w:r>
+      <w:r>
+        <w:rPr>
+          <w:rFonts w:asciiTheme="minorHAnsi" w:hAnsiTheme="minorHAnsi" w:cstheme="minorHAnsi"/>
+        </w:rPr>
+        <w:t xml:space="preserve">6. </w:t>
+      </w:r>
+      <w:r>
+        <w:rPr>
+          <w:rFonts w:asciiTheme="minorHAnsi" w:hAnsiTheme="minorHAnsi" w:cstheme="minorHAnsi"/>
+        </w:rPr>
+        <w:t xml:space="preserve">The second definition of an operating system from class frames the OS as providing an Application Programming Interface (API).  That API is </w:t>
+      </w:r>
+      <w:r>
+        <w:rPr>
+          <w:rFonts w:asciiTheme="minorHAnsi" w:hAnsiTheme="minorHAnsi" w:cstheme="minorHAnsi"/>
+        </w:rPr>
+        <w:t xml:space="preserve">the </w:t>
+      </w:r>
+      <w:r>
+        <w:rPr>
+          <w:rFonts w:asciiTheme="minorHAnsi" w:hAnsiTheme="minorHAnsi" w:cstheme="minorHAnsi"/>
+        </w:rPr>
+        <w:t xml:space="preserve">“system call interface” </w:t>
+      </w:r>
+      <w:r>
+        <w:rPr>
+          <w:rFonts w:asciiTheme="minorHAnsi" w:hAnsiTheme="minorHAnsi" w:cstheme="minorHAnsi"/>
+        </w:rPr>
+        <w:t xml:space="preserve">OS </w:t>
+      </w:r>
+      <w:r>
+        <w:rPr>
+          <w:rFonts w:asciiTheme="minorHAnsi" w:hAnsiTheme="minorHAnsi" w:cstheme="minorHAnsi"/>
+        </w:rPr>
+        <w:t xml:space="preserve">abstraction </w:t>
+      </w:r>
+      <w:r>
+        <w:rPr>
+          <w:rFonts w:asciiTheme="minorHAnsi" w:hAnsiTheme="minorHAnsi" w:cstheme="minorHAnsi"/>
+        </w:rPr>
+        <w:t xml:space="preserve">that was </w:t>
+      </w:r>
+      <w:r>
+        <w:rPr>
+          <w:rFonts w:asciiTheme="minorHAnsi" w:hAnsiTheme="minorHAnsi" w:cstheme="minorHAnsi"/>
+        </w:rPr>
+        <w:t xml:space="preserve">also </w:t>
+      </w:r>
+      <w:r>
+        <w:rPr>
+          <w:rFonts w:asciiTheme="minorHAnsi" w:hAnsiTheme="minorHAnsi" w:cstheme="minorHAnsi"/>
+        </w:rPr>
+        <w:t>explained using the college metaphor.</w:t>
+      </w:r>
+    </w:p>
+    <w:p>
+      <w:pPr>
+        <w:rPr>
+          <w:rFonts w:asciiTheme="minorHAnsi" w:hAnsiTheme="minorHAnsi" w:cstheme="minorHAnsi"/>
+        </w:rPr>
+      </w:pPr>
+    </w:p>
+    <w:p>
+      <w:pPr>
+        <w:rPr>
+          <w:rFonts w:asciiTheme="minorHAnsi" w:hAnsiTheme="minorHAnsi" w:cstheme="minorHAnsi"/>
+        </w:rPr>
+      </w:pPr>
+      <w:r>
+        <w:rPr>
+          <w:rFonts w:asciiTheme="minorHAnsi" w:hAnsiTheme="minorHAnsi" w:cstheme="minorHAnsi"/>
+        </w:rPr>
+        <w:tab/>
+        <w:t xml:space="preserve">a. </w:t>
+      </w:r>
+      <w:r>
+        <w:rPr>
+          <w:rFonts w:asciiTheme="minorHAnsi" w:hAnsiTheme="minorHAnsi" w:cstheme="minorHAnsi"/>
+        </w:rPr>
+        <w:t>What do application</w:t>
+      </w:r>
+      <w:r>
+        <w:rPr>
+          <w:rFonts w:asciiTheme="minorHAnsi" w:hAnsiTheme="minorHAnsi" w:cstheme="minorHAnsi"/>
+        </w:rPr>
+        <w:t xml:space="preserve"> </w:t>
+      </w:r>
+      <w:r>
+        <w:rPr>
+          <w:rFonts w:asciiTheme="minorHAnsi" w:hAnsiTheme="minorHAnsi" w:cstheme="minorHAnsi"/>
+        </w:rPr>
+        <w:t>programs</w:t>
+      </w:r>
+      <w:r>
+        <w:rPr>
+          <w:rFonts w:asciiTheme="minorHAnsi" w:hAnsiTheme="minorHAnsi" w:cstheme="minorHAnsi"/>
+        </w:rPr>
+        <w:t xml:space="preserve"> (</w:t>
+      </w:r>
+      <w:proofErr w:type="gramStart"/>
+      <w:r>
+        <w:rPr>
+          <w:rFonts w:asciiTheme="minorHAnsi" w:hAnsiTheme="minorHAnsi" w:cstheme="minorHAnsi"/>
+        </w:rPr>
+        <w:t>i.e.</w:t>
+      </w:r>
+      <w:proofErr w:type="gramEnd"/>
+      <w:r>
+        <w:rPr>
+          <w:rFonts w:asciiTheme="minorHAnsi" w:hAnsiTheme="minorHAnsi" w:cstheme="minorHAnsi"/>
+        </w:rPr>
+        <w:t xml:space="preserve"> user programs)</w:t>
+      </w:r>
+      <w:r>
+        <w:rPr>
+          <w:rFonts w:asciiTheme="minorHAnsi" w:hAnsiTheme="minorHAnsi" w:cstheme="minorHAnsi"/>
+        </w:rPr>
+        <w:t xml:space="preserve"> use</w:t>
+      </w:r>
+      <w:r>
+        <w:rPr>
+          <w:rFonts w:asciiTheme="minorHAnsi" w:hAnsiTheme="minorHAnsi" w:cstheme="minorHAnsi"/>
+        </w:rPr>
+        <w:t xml:space="preserve"> the system call interface</w:t>
+      </w:r>
+      <w:r>
+        <w:rPr>
+          <w:rFonts w:asciiTheme="minorHAnsi" w:hAnsiTheme="minorHAnsi" w:cstheme="minorHAnsi"/>
+        </w:rPr>
+        <w:t xml:space="preserve"> for</w:t>
+      </w:r>
+      <w:r>
+        <w:rPr>
+          <w:rFonts w:asciiTheme="minorHAnsi" w:hAnsiTheme="minorHAnsi" w:cstheme="minorHAnsi"/>
+        </w:rPr>
+        <w:t>?</w:t>
+      </w:r>
+    </w:p>
+    <w:p>
+      <w:pPr>
+        <w:rPr>
+          <w:rFonts w:asciiTheme="minorHAnsi" w:hAnsiTheme="minorHAnsi" w:cstheme="minorHAnsi"/>
+        </w:rPr>
+      </w:pPr>
+    </w:p>
+    <w:p>
+      <w:pPr>
+        <w:pBdr>
+          <w:top w:val="thinThickThinSmallGap" w:sz="24" w:space="4" w:color="0070C0"/>
+          <w:left w:val="thinThickThinSmallGap" w:sz="24" w:space="4" w:color="0070C0"/>
+          <w:bottom w:val="thinThickThinSmallGap" w:sz="24" w:space="4" w:color="0070C0"/>
+          <w:right w:val="thinThickThinSmallGap" w:sz="24" w:space="4" w:color="0070C0"/>
+        </w:pBdr>
+        <w:rPr>
+          <w:rFonts w:asciiTheme="minorHAnsi" w:hAnsiTheme="minorHAnsi" w:cstheme="minorHAnsi"/>
+        </w:rPr>
+      </w:pPr>
+    </w:p>
+    <w:p>
+      <w:pPr>
+        <w:rPr>
+          <w:rFonts w:asciiTheme="minorHAnsi" w:hAnsiTheme="minorHAnsi" w:cstheme="minorHAnsi"/>
+        </w:rPr>
+      </w:pPr>
+    </w:p>
+    <w:p>
+      <w:pPr>
+        <w:ind w:left="360"/>
+        <w:rPr>
+          <w:rFonts w:asciiTheme="minorHAnsi" w:hAnsiTheme="minorHAnsi" w:cstheme="minorHAnsi"/>
+        </w:rPr>
+      </w:pPr>
+      <w:r>
+        <w:rPr>
+          <w:rFonts w:asciiTheme="minorHAnsi" w:hAnsiTheme="minorHAnsi" w:cstheme="minorHAnsi"/>
+        </w:rPr>
+        <w:lastRenderedPageBreak/>
+        <w:t xml:space="preserve">b. </w:t>
+      </w:r>
+      <w:r>
+        <w:rPr>
+          <w:rFonts w:asciiTheme="minorHAnsi" w:hAnsiTheme="minorHAnsi" w:cstheme="minorHAnsi"/>
+        </w:rPr>
+        <w:t xml:space="preserve">Explain in a few sentences </w:t>
+      </w:r>
+      <w:r>
+        <w:rPr>
+          <w:rFonts w:asciiTheme="minorHAnsi" w:hAnsiTheme="minorHAnsi" w:cstheme="minorHAnsi"/>
+        </w:rPr>
+        <w:t>an example, different from the ones mentioned in</w:t>
+      </w:r>
+      <w:r>
+        <w:rPr>
+          <w:rFonts w:asciiTheme="minorHAnsi" w:hAnsiTheme="minorHAnsi" w:cstheme="minorHAnsi"/>
+        </w:rPr>
+        <w:t xml:space="preserve"> class</w:t>
+      </w:r>
+      <w:r>
+        <w:rPr>
+          <w:rFonts w:asciiTheme="minorHAnsi" w:hAnsiTheme="minorHAnsi" w:cstheme="minorHAnsi"/>
+        </w:rPr>
+        <w:t>, that uses the college metaphor to explain the system call interface.</w:t>
+      </w:r>
+    </w:p>
+    <w:p>
+      <w:pPr>
+        <w:rPr>
+          <w:rFonts w:asciiTheme="minorHAnsi" w:hAnsiTheme="minorHAnsi" w:cstheme="minorHAnsi"/>
+        </w:rPr>
+      </w:pPr>
+    </w:p>
+    <w:p>
+      <w:pPr>
+        <w:pBdr>
+          <w:top w:val="thinThickThinSmallGap" w:sz="24" w:space="4" w:color="0070C0"/>
+          <w:left w:val="thinThickThinSmallGap" w:sz="24" w:space="4" w:color="0070C0"/>
+          <w:bottom w:val="thinThickThinSmallGap" w:sz="24" w:space="4" w:color="0070C0"/>
+          <w:right w:val="thinThickThinSmallGap" w:sz="24" w:space="4" w:color="0070C0"/>
+        </w:pBdr>
+        <w:rPr>
+          <w:rFonts w:asciiTheme="minorHAnsi" w:hAnsiTheme="minorHAnsi" w:cstheme="minorHAnsi"/>
+        </w:rPr>
+      </w:pPr>
+    </w:p>
+    <w:p>
+      <w:pPr>
+        <w:rPr>
+          <w:rFonts w:asciiTheme="minorHAnsi" w:hAnsiTheme="minorHAnsi" w:cstheme="minorHAnsi"/>
+        </w:rPr>
+      </w:pPr>
+    </w:p>
+    <w:p>
+      <w:pPr>
+        <w:rPr>
+          <w:rFonts w:asciiTheme="minorHAnsi" w:hAnsiTheme="minorHAnsi" w:cstheme="minorHAnsi"/>
+        </w:rPr>
+      </w:pPr>
+      <w:r>
+        <w:rPr>
+          <w:rFonts w:ascii="Apple Color Emoji" w:hAnsi="Apple Color Emoji" w:cs="Apple Color Emoji"/>
+          <w:sz w:val="32"/>
+          <w:szCs w:val="32"/>
+        </w:rPr>
+        <w:t>🔑</w:t>
+      </w:r>
+      <w:r>
+        <w:rPr>
+          <w:rFonts w:asciiTheme="minorHAnsi" w:hAnsiTheme="minorHAnsi" w:cstheme="minorHAnsi"/>
+        </w:rPr>
+        <w:t xml:space="preserve"> </w:t>
+      </w:r>
+      <w:r>
+        <w:rPr>
+          <w:rFonts w:asciiTheme="minorHAnsi" w:hAnsiTheme="minorHAnsi" w:cstheme="minorHAnsi"/>
+        </w:rPr>
+        <w:t>7</w:t>
+      </w:r>
+      <w:r>
+        <w:rPr>
+          <w:rFonts w:asciiTheme="minorHAnsi" w:hAnsiTheme="minorHAnsi" w:cstheme="minorHAnsi"/>
+        </w:rPr>
+        <w:t>. Think about the key OS abstractions that were described using the College metaphor and invent a</w:t>
+      </w:r>
+      <w:r>
+        <w:rPr>
+          <w:rFonts w:asciiTheme="minorHAnsi" w:hAnsiTheme="minorHAnsi" w:cstheme="minorHAnsi"/>
+        </w:rPr>
+        <w:t xml:space="preserve"> different</w:t>
+      </w:r>
+      <w:r>
+        <w:rPr>
+          <w:rFonts w:asciiTheme="minorHAnsi" w:hAnsiTheme="minorHAnsi" w:cstheme="minorHAnsi"/>
+        </w:rPr>
+        <w:t xml:space="preserve"> metaphor of your own for an operating system</w:t>
+      </w:r>
+      <w:r>
+        <w:rPr>
+          <w:rFonts w:asciiTheme="minorHAnsi" w:hAnsiTheme="minorHAnsi" w:cstheme="minorHAnsi"/>
+        </w:rPr>
+        <w:t xml:space="preserve"> that you think you can use to explain the different aspects of an OS that were introduced today</w:t>
+      </w:r>
+      <w:r>
+        <w:rPr>
+          <w:rFonts w:asciiTheme="minorHAnsi" w:hAnsiTheme="minorHAnsi" w:cstheme="minorHAnsi"/>
+        </w:rPr>
+        <w:t xml:space="preserve">. </w:t>
+      </w:r>
+    </w:p>
+    <w:p>
+      <w:pPr>
+        <w:rPr>
+          <w:rFonts w:asciiTheme="minorHAnsi" w:hAnsiTheme="minorHAnsi" w:cstheme="minorHAnsi"/>
+        </w:rPr>
+      </w:pPr>
+    </w:p>
+    <w:p>
+      <w:pPr>
+        <w:rPr>
+          <w:rFonts w:asciiTheme="minorHAnsi" w:hAnsiTheme="minorHAnsi" w:cstheme="minorHAnsi"/>
+        </w:rPr>
+      </w:pPr>
+      <w:r>
+        <w:rPr>
+          <w:rFonts w:asciiTheme="minorHAnsi" w:hAnsiTheme="minorHAnsi" w:cstheme="minorHAnsi"/>
+        </w:rPr>
+        <w:tab/>
+        <w:t xml:space="preserve">a. </w:t>
+      </w:r>
+      <w:r>
+        <w:rPr>
+          <w:rFonts w:asciiTheme="minorHAnsi" w:hAnsiTheme="minorHAnsi" w:cstheme="minorHAnsi"/>
+        </w:rPr>
+        <w:t>Briefly describe your metaphor</w:t>
+      </w:r>
+      <w:r>
+        <w:rPr>
+          <w:rFonts w:asciiTheme="minorHAnsi" w:hAnsiTheme="minorHAnsi" w:cstheme="minorHAnsi"/>
+        </w:rPr>
+        <w:t xml:space="preserve">.  </w:t>
+      </w:r>
+    </w:p>
+    <w:p>
+      <w:pPr>
+        <w:rPr>
+          <w:rFonts w:asciiTheme="minorHAnsi" w:hAnsiTheme="minorHAnsi" w:cstheme="minorHAnsi"/>
+        </w:rPr>
+      </w:pPr>
+    </w:p>
+    <w:p>
+      <w:pPr>
+        <w:pBdr>
+          <w:top w:val="thinThickThinSmallGap" w:sz="24" w:space="4" w:color="0070C0"/>
+          <w:left w:val="thinThickThinSmallGap" w:sz="24" w:space="4" w:color="0070C0"/>
+          <w:bottom w:val="thinThickThinSmallGap" w:sz="24" w:space="4" w:color="0070C0"/>
+          <w:right w:val="thinThickThinSmallGap" w:sz="24" w:space="4" w:color="0070C0"/>
+        </w:pBdr>
+        <w:ind w:left="360"/>
+        <w:rPr>
+          <w:rFonts w:asciiTheme="minorHAnsi" w:hAnsiTheme="minorHAnsi" w:cstheme="minorHAnsi"/>
+        </w:rPr>
+      </w:pPr>
+    </w:p>
+    <w:p>
+      <w:pPr>
+        <w:rPr>
+          <w:rFonts w:asciiTheme="minorHAnsi" w:hAnsiTheme="minorHAnsi" w:cstheme="minorHAnsi"/>
+        </w:rPr>
+      </w:pPr>
+    </w:p>
+    <w:p>
+      <w:pPr>
+        <w:ind w:left="360"/>
+        <w:rPr>
+          <w:rFonts w:asciiTheme="minorHAnsi" w:hAnsiTheme="minorHAnsi" w:cstheme="minorHAnsi"/>
+        </w:rPr>
+      </w:pPr>
+      <w:r>
+        <w:rPr>
+          <w:rFonts w:asciiTheme="minorHAnsi" w:hAnsiTheme="minorHAnsi" w:cstheme="minorHAnsi"/>
+        </w:rPr>
+        <w:t>b. Indicate the</w:t>
+      </w:r>
+      <w:r>
+        <w:rPr>
+          <w:rFonts w:asciiTheme="minorHAnsi" w:hAnsiTheme="minorHAnsi" w:cstheme="minorHAnsi"/>
+        </w:rPr>
+        <w:t xml:space="preserve"> the elements of your metaphor that will play the roles of </w:t>
+      </w:r>
+      <w:r>
+        <w:rPr>
+          <w:rFonts w:asciiTheme="minorHAnsi" w:hAnsiTheme="minorHAnsi" w:cstheme="minorHAnsi"/>
+        </w:rPr>
+        <w:t>each of the following system components:</w:t>
+      </w:r>
+    </w:p>
+    <w:p>
+      <w:pPr>
+        <w:ind w:left="360"/>
+        <w:rPr>
+          <w:rFonts w:asciiTheme="minorHAnsi" w:hAnsiTheme="minorHAnsi" w:cstheme="minorHAnsi"/>
+        </w:rPr>
+      </w:pPr>
+    </w:p>
+    <w:tbl>
+      <w:tblPr>
+        <w:tblStyle w:val="TableGrid"/>
+        <w:tblW w:w="0" w:type="auto"/>
+        <w:tblInd w:w="360" w:type="dxa"/>
+        <w:tblBorders>
+          <w:top w:val="thinThickThinMediumGap" w:sz="24" w:space="0" w:color="0070C0"/>
+          <w:left w:val="thinThickThinMediumGap" w:sz="24" w:space="0" w:color="0070C0"/>
+          <w:bottom w:val="thinThickThinMediumGap" w:sz="24" w:space="0" w:color="0070C0"/>
+          <w:right w:val="thinThickThinMediumGap" w:sz="24" w:space="0" w:color="0070C0"/>
+          <w:insideH w:val="none" w:sz="0" w:space="0" w:color="auto"/>
+          <w:insideV w:val="none" w:sz="0" w:space="0" w:color="auto"/>
+        </w:tblBorders>
+        <w:tblLook w:val="04A0" w:firstRow="1" w:lastRow="0" w:firstColumn="1" w:lastColumn="0" w:noHBand="0" w:noVBand="1"/>
+      </w:tblPr>
+      <w:tblGrid>
+        <w:gridCol w:w="526"/>
+        <w:gridCol w:w="2225"/>
+        <w:gridCol w:w="5543"/>
+        <w:gridCol w:w="526"/>
+      </w:tblGrid>
+      <w:tr>
+        <w:tc>
+          <w:tcPr>
+            <w:tcW w:w="535" w:type="dxa"/>
+            <w:tcBorders>
+              <w:top w:val="thinThickThinMediumGap" w:sz="24" w:space="0" w:color="0070C0"/>
+              <w:bottom w:val="nil"/>
+            </w:tcBorders>
+          </w:tcPr>
+          <w:p>
+            <w:pPr>
+              <w:rPr>
+                <w:rFonts w:asciiTheme="minorHAnsi" w:hAnsiTheme="minorHAnsi" w:cstheme="minorHAnsi"/>
+              </w:rPr>
+            </w:pPr>
+          </w:p>
+        </w:tc>
+        <w:tc>
+          <w:tcPr>
+            <w:tcW w:w="2250" w:type="dxa"/>
+            <w:tcBorders>
+              <w:bottom w:val="single" w:sz="6" w:space="0" w:color="auto"/>
+            </w:tcBorders>
+          </w:tcPr>
+          <w:p>
+            <w:pPr>
+              <w:rPr>
+                <w:rFonts w:asciiTheme="minorHAnsi" w:hAnsiTheme="minorHAnsi" w:cstheme="minorHAnsi"/>
+              </w:rPr>
+            </w:pPr>
+          </w:p>
+        </w:tc>
+        <w:tc>
+          <w:tcPr>
+            <w:tcW w:w="5670" w:type="dxa"/>
+            <w:tcBorders>
+              <w:bottom w:val="single" w:sz="6" w:space="0" w:color="auto"/>
+            </w:tcBorders>
+          </w:tcPr>
+          <w:p>
+            <w:pPr>
+              <w:rPr>
+                <w:rFonts w:asciiTheme="minorHAnsi" w:hAnsiTheme="minorHAnsi" w:cstheme="minorHAnsi"/>
+              </w:rPr>
+            </w:pPr>
+          </w:p>
+        </w:tc>
+        <w:tc>
+          <w:tcPr>
+            <w:tcW w:w="535" w:type="dxa"/>
+          </w:tcPr>
+          <w:p>
+            <w:pPr>
+              <w:rPr>
+                <w:rFonts w:asciiTheme="minorHAnsi" w:hAnsiTheme="minorHAnsi" w:cstheme="minorHAnsi"/>
+              </w:rPr>
+            </w:pPr>
+          </w:p>
+        </w:tc>
+      </w:tr>
+      <w:tr>
+        <w:tc>
+          <w:tcPr>
+            <w:tcW w:w="535" w:type="dxa"/>
+            <w:tcBorders>
+              <w:top w:val="nil"/>
+              <w:bottom w:val="nil"/>
+              <w:right w:val="single" w:sz="6" w:space="0" w:color="auto"/>
+            </w:tcBorders>
+          </w:tcPr>
+          <w:p>
+            <w:pPr>
+              <w:rPr>
+                <w:rFonts w:asciiTheme="minorHAnsi" w:hAnsiTheme="minorHAnsi" w:cstheme="minorHAnsi"/>
+              </w:rPr>
+            </w:pPr>
+          </w:p>
+        </w:tc>
+        <w:tc>
+          <w:tcPr>
+            <w:tcW w:w="2250" w:type="dxa"/>
+            <w:tcBorders>
+              <w:top w:val="single" w:sz="6" w:space="0" w:color="auto"/>
+              <w:left w:val="single" w:sz="6" w:space="0" w:color="auto"/>
+              <w:bottom w:val="single" w:sz="6" w:space="0" w:color="auto"/>
+              <w:right w:val="single" w:sz="6" w:space="0" w:color="auto"/>
+            </w:tcBorders>
+          </w:tcPr>
+          <w:p>
+            <w:pPr>
+              <w:rPr>
+                <w:rFonts w:asciiTheme="minorHAnsi" w:hAnsiTheme="minorHAnsi" w:cstheme="minorHAnsi"/>
+                <w:b/>
+                <w:bCs/>
+              </w:rPr>
+            </w:pPr>
+            <w:r>
+              <w:rPr>
+                <w:rFonts w:asciiTheme="minorHAnsi" w:hAnsiTheme="minorHAnsi" w:cstheme="minorHAnsi"/>
+                <w:b/>
+                <w:bCs/>
+              </w:rPr>
+              <w:t>System Component</w:t>
+            </w:r>
+          </w:p>
+        </w:tc>
+        <w:tc>
+          <w:tcPr>
+            <w:tcW w:w="5670" w:type="dxa"/>
+            <w:tcBorders>
+              <w:top w:val="single" w:sz="6" w:space="0" w:color="auto"/>
+              <w:left w:val="single" w:sz="6" w:space="0" w:color="auto"/>
+              <w:bottom w:val="single" w:sz="6" w:space="0" w:color="auto"/>
+              <w:right w:val="single" w:sz="6" w:space="0" w:color="auto"/>
+            </w:tcBorders>
+          </w:tcPr>
+          <w:p>
+            <w:pPr>
+              <w:rPr>
+                <w:rFonts w:asciiTheme="minorHAnsi" w:hAnsiTheme="minorHAnsi" w:cstheme="minorHAnsi"/>
+                <w:b/>
+                <w:bCs/>
+              </w:rPr>
+            </w:pPr>
+            <w:r>
+              <w:rPr>
+                <w:rFonts w:asciiTheme="minorHAnsi" w:hAnsiTheme="minorHAnsi" w:cstheme="minorHAnsi"/>
+                <w:b/>
+                <w:bCs/>
+              </w:rPr>
+              <w:t>Metaphor Element</w:t>
+            </w:r>
+          </w:p>
+        </w:tc>
+        <w:tc>
+          <w:tcPr>
+            <w:tcW w:w="535" w:type="dxa"/>
+            <w:tcBorders>
+              <w:left w:val="single" w:sz="6" w:space="0" w:color="auto"/>
+            </w:tcBorders>
+          </w:tcPr>
+          <w:p>
+            <w:pPr>
+              <w:rPr>
+                <w:rFonts w:asciiTheme="minorHAnsi" w:hAnsiTheme="minorHAnsi" w:cstheme="minorHAnsi"/>
+              </w:rPr>
+            </w:pPr>
+          </w:p>
+        </w:tc>
+      </w:tr>
+      <w:tr>
+        <w:tc>
+          <w:tcPr>
+            <w:tcW w:w="535" w:type="dxa"/>
+            <w:tcBorders>
+              <w:top w:val="nil"/>
+              <w:bottom w:val="nil"/>
+              <w:right w:val="single" w:sz="6" w:space="0" w:color="auto"/>
+            </w:tcBorders>
+          </w:tcPr>
+          <w:p>
+            <w:pPr>
+              <w:rPr>
+                <w:rFonts w:asciiTheme="minorHAnsi" w:hAnsiTheme="minorHAnsi" w:cstheme="minorHAnsi"/>
+              </w:rPr>
+            </w:pPr>
+          </w:p>
+        </w:tc>
+        <w:tc>
+          <w:tcPr>
+            <w:tcW w:w="2250" w:type="dxa"/>
+            <w:tcBorders>
+              <w:top w:val="single" w:sz="6" w:space="0" w:color="auto"/>
+              <w:left w:val="single" w:sz="6" w:space="0" w:color="auto"/>
+              <w:bottom w:val="single" w:sz="6" w:space="0" w:color="auto"/>
+              <w:right w:val="single" w:sz="6" w:space="0" w:color="auto"/>
+            </w:tcBorders>
+          </w:tcPr>
+          <w:p>
+            <w:pPr>
+              <w:rPr>
+                <w:rFonts w:asciiTheme="minorHAnsi" w:hAnsiTheme="minorHAnsi" w:cstheme="minorHAnsi"/>
+              </w:rPr>
+            </w:pPr>
+            <w:r>
+              <w:rPr>
+                <w:rFonts w:asciiTheme="minorHAnsi" w:hAnsiTheme="minorHAnsi" w:cstheme="minorHAnsi"/>
+              </w:rPr>
+              <w:t>Hardware</w:t>
+            </w:r>
+          </w:p>
+        </w:tc>
+        <w:tc>
+          <w:tcPr>
+            <w:tcW w:w="5670" w:type="dxa"/>
+            <w:tcBorders>
+              <w:top w:val="single" w:sz="6" w:space="0" w:color="auto"/>
+              <w:left w:val="single" w:sz="6" w:space="0" w:color="auto"/>
+              <w:bottom w:val="single" w:sz="6" w:space="0" w:color="auto"/>
+              <w:right w:val="single" w:sz="6" w:space="0" w:color="auto"/>
+            </w:tcBorders>
+          </w:tcPr>
+          <w:p>
+            <w:pPr>
+              <w:rPr>
+                <w:rFonts w:asciiTheme="minorHAnsi" w:hAnsiTheme="minorHAnsi" w:cstheme="minorHAnsi"/>
+              </w:rPr>
+            </w:pPr>
+          </w:p>
+        </w:tc>
+        <w:tc>
+          <w:tcPr>
+            <w:tcW w:w="535" w:type="dxa"/>
+            <w:tcBorders>
+              <w:left w:val="single" w:sz="6" w:space="0" w:color="auto"/>
+            </w:tcBorders>
+          </w:tcPr>
+          <w:p>
+            <w:pPr>
+              <w:rPr>
+                <w:rFonts w:asciiTheme="minorHAnsi" w:hAnsiTheme="minorHAnsi" w:cstheme="minorHAnsi"/>
+              </w:rPr>
+            </w:pPr>
+          </w:p>
+        </w:tc>
+      </w:tr>
+      <w:tr>
+        <w:tc>
+          <w:tcPr>
+            <w:tcW w:w="535" w:type="dxa"/>
+            <w:tcBorders>
+              <w:top w:val="nil"/>
+              <w:bottom w:val="nil"/>
+              <w:right w:val="single" w:sz="6" w:space="0" w:color="auto"/>
+            </w:tcBorders>
+          </w:tcPr>
+          <w:p>
+            <w:pPr>
+              <w:rPr>
+                <w:rFonts w:asciiTheme="minorHAnsi" w:hAnsiTheme="minorHAnsi" w:cstheme="minorHAnsi"/>
+              </w:rPr>
+            </w:pPr>
+          </w:p>
+        </w:tc>
+        <w:tc>
+          <w:tcPr>
+            <w:tcW w:w="2250" w:type="dxa"/>
+            <w:tcBorders>
+              <w:top w:val="single" w:sz="6" w:space="0" w:color="auto"/>
+              <w:left w:val="single" w:sz="6" w:space="0" w:color="auto"/>
+              <w:bottom w:val="single" w:sz="6" w:space="0" w:color="auto"/>
+              <w:right w:val="single" w:sz="6" w:space="0" w:color="auto"/>
+            </w:tcBorders>
+          </w:tcPr>
+          <w:p>
+            <w:pPr>
+              <w:rPr>
+                <w:rFonts w:asciiTheme="minorHAnsi" w:hAnsiTheme="minorHAnsi" w:cstheme="minorHAnsi"/>
+              </w:rPr>
+            </w:pPr>
+            <w:r>
+              <w:rPr>
+                <w:rFonts w:asciiTheme="minorHAnsi" w:hAnsiTheme="minorHAnsi" w:cstheme="minorHAnsi"/>
+              </w:rPr>
+              <w:t>User Programs</w:t>
+            </w:r>
+          </w:p>
+        </w:tc>
+        <w:tc>
+          <w:tcPr>
+            <w:tcW w:w="5670" w:type="dxa"/>
+            <w:tcBorders>
+              <w:top w:val="single" w:sz="6" w:space="0" w:color="auto"/>
+              <w:left w:val="single" w:sz="6" w:space="0" w:color="auto"/>
+              <w:bottom w:val="single" w:sz="6" w:space="0" w:color="auto"/>
+              <w:right w:val="single" w:sz="6" w:space="0" w:color="auto"/>
+            </w:tcBorders>
+          </w:tcPr>
+          <w:p>
+            <w:pPr>
+              <w:rPr>
+                <w:rFonts w:asciiTheme="minorHAnsi" w:hAnsiTheme="minorHAnsi" w:cstheme="minorHAnsi"/>
+              </w:rPr>
+            </w:pPr>
+          </w:p>
+        </w:tc>
+        <w:tc>
+          <w:tcPr>
+            <w:tcW w:w="535" w:type="dxa"/>
+            <w:tcBorders>
+              <w:left w:val="single" w:sz="6" w:space="0" w:color="auto"/>
+            </w:tcBorders>
+          </w:tcPr>
+          <w:p>
+            <w:pPr>
+              <w:rPr>
+                <w:rFonts w:asciiTheme="minorHAnsi" w:hAnsiTheme="minorHAnsi" w:cstheme="minorHAnsi"/>
+              </w:rPr>
+            </w:pPr>
+          </w:p>
+        </w:tc>
+      </w:tr>
+      <w:tr>
+        <w:tc>
+          <w:tcPr>
+            <w:tcW w:w="535" w:type="dxa"/>
+            <w:tcBorders>
+              <w:top w:val="nil"/>
+              <w:bottom w:val="nil"/>
+              <w:right w:val="single" w:sz="6" w:space="0" w:color="auto"/>
+            </w:tcBorders>
+          </w:tcPr>
+          <w:p>
+            <w:pPr>
+              <w:rPr>
+                <w:rFonts w:asciiTheme="minorHAnsi" w:hAnsiTheme="minorHAnsi" w:cstheme="minorHAnsi"/>
+              </w:rPr>
+            </w:pPr>
+          </w:p>
+        </w:tc>
+        <w:tc>
+          <w:tcPr>
+            <w:tcW w:w="2250" w:type="dxa"/>
+            <w:tcBorders>
+              <w:top w:val="single" w:sz="6" w:space="0" w:color="auto"/>
+              <w:left w:val="single" w:sz="6" w:space="0" w:color="auto"/>
+              <w:bottom w:val="single" w:sz="6" w:space="0" w:color="auto"/>
+              <w:right w:val="single" w:sz="6" w:space="0" w:color="auto"/>
+            </w:tcBorders>
+          </w:tcPr>
+          <w:p>
+            <w:pPr>
+              <w:rPr>
+                <w:rFonts w:asciiTheme="minorHAnsi" w:hAnsiTheme="minorHAnsi" w:cstheme="minorHAnsi"/>
+              </w:rPr>
+            </w:pPr>
+            <w:r>
+              <w:rPr>
+                <w:rFonts w:asciiTheme="minorHAnsi" w:hAnsiTheme="minorHAnsi" w:cstheme="minorHAnsi"/>
+              </w:rPr>
+              <w:t>Operating System</w:t>
+            </w:r>
+          </w:p>
+        </w:tc>
+        <w:tc>
+          <w:tcPr>
+            <w:tcW w:w="5670" w:type="dxa"/>
+            <w:tcBorders>
+              <w:top w:val="single" w:sz="6" w:space="0" w:color="auto"/>
+              <w:left w:val="single" w:sz="6" w:space="0" w:color="auto"/>
+              <w:bottom w:val="single" w:sz="6" w:space="0" w:color="auto"/>
+              <w:right w:val="single" w:sz="6" w:space="0" w:color="auto"/>
+            </w:tcBorders>
+          </w:tcPr>
+          <w:p>
+            <w:pPr>
+              <w:rPr>
+                <w:rFonts w:asciiTheme="minorHAnsi" w:hAnsiTheme="minorHAnsi" w:cstheme="minorHAnsi"/>
+              </w:rPr>
+            </w:pPr>
+          </w:p>
+        </w:tc>
+        <w:tc>
+          <w:tcPr>
+            <w:tcW w:w="535" w:type="dxa"/>
+            <w:tcBorders>
+              <w:left w:val="single" w:sz="6" w:space="0" w:color="auto"/>
+            </w:tcBorders>
+          </w:tcPr>
+          <w:p>
+            <w:pPr>
+              <w:rPr>
+                <w:rFonts w:asciiTheme="minorHAnsi" w:hAnsiTheme="minorHAnsi" w:cstheme="minorHAnsi"/>
+              </w:rPr>
+            </w:pPr>
+          </w:p>
+        </w:tc>
+      </w:tr>
+      <w:tr>
+        <w:tc>
+          <w:tcPr>
+            <w:tcW w:w="535" w:type="dxa"/>
+            <w:tcBorders>
+              <w:top w:val="nil"/>
+              <w:bottom w:val="thinThickThinMediumGap" w:sz="24" w:space="0" w:color="0070C0"/>
+            </w:tcBorders>
+          </w:tcPr>
+          <w:p>
+            <w:pPr>
+              <w:rPr>
+                <w:rFonts w:asciiTheme="minorHAnsi" w:hAnsiTheme="minorHAnsi" w:cstheme="minorHAnsi"/>
+              </w:rPr>
+            </w:pPr>
+          </w:p>
+        </w:tc>
+        <w:tc>
+          <w:tcPr>
+            <w:tcW w:w="2250" w:type="dxa"/>
+            <w:tcBorders>
+              <w:top w:val="single" w:sz="6" w:space="0" w:color="auto"/>
+            </w:tcBorders>
+          </w:tcPr>
+          <w:p>
+            <w:pPr>
+              <w:rPr>
+                <w:rFonts w:asciiTheme="minorHAnsi" w:hAnsiTheme="minorHAnsi" w:cstheme="minorHAnsi"/>
+              </w:rPr>
+            </w:pPr>
+          </w:p>
+        </w:tc>
+        <w:tc>
+          <w:tcPr>
+            <w:tcW w:w="5670" w:type="dxa"/>
+            <w:tcBorders>
+              <w:top w:val="single" w:sz="6" w:space="0" w:color="auto"/>
+            </w:tcBorders>
+          </w:tcPr>
+          <w:p>
+            <w:pPr>
+              <w:rPr>
+                <w:rFonts w:asciiTheme="minorHAnsi" w:hAnsiTheme="minorHAnsi" w:cstheme="minorHAnsi"/>
+              </w:rPr>
+            </w:pPr>
+          </w:p>
+        </w:tc>
+        <w:tc>
+          <w:tcPr>
+            <w:tcW w:w="535" w:type="dxa"/>
+          </w:tcPr>
+          <w:p>
+            <w:pPr>
+              <w:rPr>
+                <w:rFonts w:asciiTheme="minorHAnsi" w:hAnsiTheme="minorHAnsi" w:cstheme="minorHAnsi"/>
+              </w:rPr>
+            </w:pPr>
+          </w:p>
+        </w:tc>
+      </w:tr>
+    </w:tbl>
+    <w:p>
+      <w:pPr>
+        <w:rPr>
+          <w:rFonts w:asciiTheme="minorHAnsi" w:hAnsiTheme="minorHAnsi" w:cstheme="minorHAnsi"/>
+        </w:rPr>
+      </w:pPr>
     </w:p>
     <w:p>
       <w:pPr>
@@ -2650,7 +2944,6 @@
         <w:rPr>
           <w:rFonts w:asciiTheme="minorHAnsi" w:hAnsiTheme="minorHAnsi" w:cstheme="minorHAnsi"/>
         </w:rPr>
-        <w:lastRenderedPageBreak/>
         <w:t xml:space="preserve">We now have at least a preliminary feel for what an operating system is and some of what they do.  </w:t>
       </w:r>
       <w:r>
@@ -3129,20 +3422,6 @@
           <w:rFonts w:asciiTheme="minorHAnsi" w:hAnsiTheme="minorHAnsi" w:cstheme="minorHAnsi"/>
         </w:rPr>
       </w:pPr>
-      <w:r>
-        <w:rPr>
-          <w:rFonts w:ascii="Apple Color Emoji" w:hAnsi="Apple Color Emoji" w:cs="Apple Color Emoji"/>
-          <w:sz w:val="32"/>
-          <w:szCs w:val="32"/>
-        </w:rPr>
-        <w:t>🔑</w:t>
-      </w:r>
-      <w:r>
-        <w:rPr>
-          <w:rFonts w:asciiTheme="minorHAnsi" w:hAnsiTheme="minorHAnsi" w:cstheme="minorHAnsi"/>
-        </w:rPr>
-        <w:t xml:space="preserve"> </w:t>
-      </w:r>
       <w:r>
         <w:rPr>
           <w:rFonts w:asciiTheme="minorHAnsi" w:hAnsiTheme="minorHAnsi" w:cstheme="minorHAnsi"/>

</xml_diff>

<commit_message>
Updates to OSA2 hw, slides and speaker notes
</commit_message>
<xml_diff>
--- a/docs/materials/05-OperatingSystemsAbstractions/OSA1-A-OSAbstractions.docx
+++ b/docs/materials/05-OperatingSystemsAbstractions/OSA1-A-OSAbstractions.docx
@@ -1353,43 +1353,31 @@
         </w:rPr>
       </w:pPr>
     </w:p>
-    <w:p>
-      <w:pPr>
-        <w:ind w:left="360"/>
-        <w:rPr>
-          <w:rFonts w:asciiTheme="minorHAnsi" w:hAnsiTheme="minorHAnsi" w:cstheme="minorHAnsi"/>
-        </w:rPr>
-      </w:pPr>
-    </w:p>
     <w:tbl>
       <w:tblPr>
         <w:tblStyle w:val="TableGrid"/>
         <w:tblW w:w="0" w:type="auto"/>
         <w:tblInd w:w="360" w:type="dxa"/>
         <w:tblBorders>
-          <w:top w:val="thinThickThinMediumGap" w:sz="24" w:space="0" w:color="0070C0"/>
-          <w:left w:val="thinThickThinMediumGap" w:sz="24" w:space="0" w:color="0070C0"/>
-          <w:bottom w:val="thinThickThinMediumGap" w:sz="24" w:space="0" w:color="0070C0"/>
-          <w:right w:val="thinThickThinMediumGap" w:sz="24" w:space="0" w:color="0070C0"/>
+          <w:top w:val="thinThickThinSmallGap" w:sz="24" w:space="0" w:color="0070C0"/>
+          <w:left w:val="thinThickThinSmallGap" w:sz="24" w:space="0" w:color="0070C0"/>
+          <w:bottom w:val="thinThickThinSmallGap" w:sz="24" w:space="0" w:color="0070C0"/>
+          <w:right w:val="thinThickThinSmallGap" w:sz="24" w:space="0" w:color="0070C0"/>
           <w:insideH w:val="none" w:sz="0" w:space="0" w:color="auto"/>
           <w:insideV w:val="none" w:sz="0" w:space="0" w:color="auto"/>
         </w:tblBorders>
         <w:tblLook w:val="04A0" w:firstRow="1" w:lastRow="0" w:firstColumn="1" w:lastColumn="0" w:noHBand="0" w:noVBand="1"/>
       </w:tblPr>
       <w:tblGrid>
-        <w:gridCol w:w="526"/>
-        <w:gridCol w:w="2225"/>
-        <w:gridCol w:w="5543"/>
-        <w:gridCol w:w="526"/>
+        <w:gridCol w:w="529"/>
+        <w:gridCol w:w="2234"/>
+        <w:gridCol w:w="5588"/>
+        <w:gridCol w:w="529"/>
       </w:tblGrid>
       <w:tr>
         <w:tc>
           <w:tcPr>
             <w:tcW w:w="535" w:type="dxa"/>
-            <w:tcBorders>
-              <w:top w:val="thinThickThinMediumGap" w:sz="24" w:space="0" w:color="0070C0"/>
-              <w:bottom w:val="nil"/>
-            </w:tcBorders>
           </w:tcPr>
           <w:p>
             <w:pPr>
@@ -1447,8 +1435,6 @@
           <w:tcPr>
             <w:tcW w:w="535" w:type="dxa"/>
             <w:tcBorders>
-              <w:top w:val="nil"/>
-              <w:bottom w:val="nil"/>
               <w:right w:val="single" w:sz="6" w:space="0" w:color="auto"/>
             </w:tcBorders>
           </w:tcPr>
@@ -1537,8 +1523,6 @@
           <w:tcPr>
             <w:tcW w:w="535" w:type="dxa"/>
             <w:tcBorders>
-              <w:top w:val="nil"/>
-              <w:bottom w:val="nil"/>
               <w:right w:val="single" w:sz="6" w:space="0" w:color="auto"/>
             </w:tcBorders>
           </w:tcPr>
@@ -1613,8 +1597,6 @@
           <w:tcPr>
             <w:tcW w:w="535" w:type="dxa"/>
             <w:tcBorders>
-              <w:top w:val="nil"/>
-              <w:bottom w:val="nil"/>
               <w:right w:val="single" w:sz="6" w:space="0" w:color="auto"/>
             </w:tcBorders>
           </w:tcPr>
@@ -1689,8 +1671,6 @@
           <w:tcPr>
             <w:tcW w:w="535" w:type="dxa"/>
             <w:tcBorders>
-              <w:top w:val="nil"/>
-              <w:bottom w:val="nil"/>
               <w:right w:val="single" w:sz="6" w:space="0" w:color="auto"/>
             </w:tcBorders>
           </w:tcPr>
@@ -1764,10 +1744,6 @@
         <w:tc>
           <w:tcPr>
             <w:tcW w:w="535" w:type="dxa"/>
-            <w:tcBorders>
-              <w:top w:val="nil"/>
-              <w:bottom w:val="thinThickThinMediumGap" w:sz="24" w:space="0" w:color="0070C0"/>
-            </w:tcBorders>
           </w:tcPr>
           <w:p>
             <w:pPr>
@@ -2225,7 +2201,6 @@
         <w:rPr>
           <w:rFonts w:asciiTheme="minorHAnsi" w:hAnsiTheme="minorHAnsi" w:cstheme="minorHAnsi"/>
         </w:rPr>
-        <w:lastRenderedPageBreak/>
         <w:t xml:space="preserve">b. </w:t>
       </w:r>
       <w:r>

</xml_diff>